<commit_message>
chef-essentials-appendix-z - Added lab setup notes to Appendix z Needs review and login credentials for partners Not sure if partners pay for the lab system usage or not
</commit_message>
<xml_diff>
--- a/chef-essentials-appendix-z.docx
+++ b/chef-essentials-appendix-z.docx
@@ -11,19 +11,442 @@
         <w:t>Appendix Z</w:t>
       </w:r>
       <w:r>
-        <w:t>: Global Instructor Notes</w:t>
-      </w:r>
-    </w:p>
+        <w:t xml:space="preserve">: </w:t>
+      </w:r>
+      <w:r>
+        <w:t>Course-wide</w:t>
+      </w:r>
+      <w:r>
+        <w:t xml:space="preserve"> Instructor Notes</w:t>
+      </w:r>
+    </w:p>
+    <w:p/>
     <w:p>
       <w:pPr>
         <w:pStyle w:val="Title"/>
-        <w:ind w:left="0"/>
+        <w:numPr>
+          <w:ilvl w:val="0"/>
+          <w:numId w:val="3"/>
+        </w:numPr>
         <w:rPr>
           <w:rFonts w:ascii="Arial" w:hAnsi="Arial" w:cs="Arial"/>
           <w:sz w:val="36"/>
           <w:szCs w:val="36"/>
         </w:rPr>
       </w:pPr>
+      <w:r>
+        <w:rPr>
+          <w:rFonts w:ascii="Arial" w:hAnsi="Arial" w:cs="Arial"/>
+          <w:sz w:val="36"/>
+          <w:szCs w:val="36"/>
+        </w:rPr>
+        <w:t xml:space="preserve">Training </w:t>
+      </w:r>
+      <w:r>
+        <w:rPr>
+          <w:rFonts w:ascii="Arial" w:hAnsi="Arial" w:cs="Arial"/>
+          <w:sz w:val="36"/>
+          <w:szCs w:val="36"/>
+        </w:rPr>
+        <w:t>Lab System Setup</w:t>
+      </w:r>
+    </w:p>
+    <w:p>
+      <w:pPr>
+        <w:ind w:left="0"/>
+      </w:pPr>
+    </w:p>
+    <w:p>
+      <w:pPr>
+        <w:pStyle w:val="ListParagraph"/>
+        <w:numPr>
+          <w:ilvl w:val="0"/>
+          <w:numId w:val="6"/>
+        </w:numPr>
+      </w:pPr>
+      <w:r>
+        <w:t>Open the AWS site from here:  </w:t>
+      </w:r>
+      <w:hyperlink r:id="rId7" w:tgtFrame="_blank" w:history="1">
+        <w:r>
+          <w:rPr>
+            <w:rStyle w:val="Hyperlink"/>
+          </w:rPr>
+          <w:t>https://aws.amazon.com/</w:t>
+        </w:r>
+      </w:hyperlink>
+    </w:p>
+    <w:p>
+      <w:pPr>
+        <w:pStyle w:val="ListParagraph"/>
+        <w:numPr>
+          <w:ilvl w:val="0"/>
+          <w:numId w:val="5"/>
+        </w:numPr>
+      </w:pPr>
+      <w:r>
+        <w:t>Login Credentials:  </w:t>
+      </w:r>
+      <w:hyperlink r:id="rId8" w:history="1">
+        <w:r>
+          <w:rPr>
+            <w:rStyle w:val="Hyperlink"/>
+          </w:rPr>
+          <w:t>training-aws@chef.io</w:t>
+        </w:r>
+      </w:hyperlink>
+    </w:p>
+    <w:p>
+      <w:pPr>
+        <w:pStyle w:val="ListParagraph"/>
+        <w:numPr>
+          <w:ilvl w:val="0"/>
+          <w:numId w:val="5"/>
+        </w:numPr>
+      </w:pPr>
+      <w:r>
+        <w:t>Password:              If you don't have it, let me know.</w:t>
+      </w:r>
+    </w:p>
+    <w:p>
+      <w:r>
+        <w:t xml:space="preserve">2.  Click the first link in column </w:t>
+      </w:r>
+      <w:r>
+        <w:rPr>
+          <w:b/>
+          <w:bCs/>
+        </w:rPr>
+        <w:t xml:space="preserve">EC2 </w:t>
+      </w:r>
+      <w:r>
+        <w:rPr>
+          <w:b/>
+          <w:bCs/>
+          <w:i/>
+          <w:iCs/>
+        </w:rPr>
+        <w:t>Virtual Servers in the Cloud</w:t>
+      </w:r>
+      <w:bookmarkStart w:id="0" w:name="_GoBack"/>
+      <w:bookmarkEnd w:id="0"/>
+    </w:p>
+    <w:p>
+      <w:r>
+        <w:t xml:space="preserve">3.  From the navigation pane on the left, select </w:t>
+      </w:r>
+      <w:r>
+        <w:rPr>
+          <w:b/>
+          <w:bCs/>
+        </w:rPr>
+        <w:t>Images/AMIs</w:t>
+      </w:r>
+      <w:r>
+        <w:t>.  The "Step 1" page displays with a list of availabl</w:t>
+      </w:r>
+      <w:r>
+        <w:t xml:space="preserve">e </w:t>
+      </w:r>
+      <w:r>
+        <w:t>AMIs.</w:t>
+      </w:r>
+    </w:p>
+    <w:p>
+      <w:r>
+        <w:t xml:space="preserve">4.   Select </w:t>
+      </w:r>
+      <w:r>
+        <w:rPr>
+          <w:b/>
+          <w:bCs/>
+        </w:rPr>
+        <w:t>CentOS chefdk-fundamentals-3.0.2</w:t>
+      </w:r>
+      <w:r>
+        <w:t> from the list of options.</w:t>
+      </w:r>
+    </w:p>
+    <w:p>
+      <w:r>
+        <w:t xml:space="preserve">5.  Click </w:t>
+      </w:r>
+      <w:r>
+        <w:rPr>
+          <w:b/>
+          <w:bCs/>
+        </w:rPr>
+        <w:t>Launch</w:t>
+      </w:r>
+      <w:r>
+        <w:t>.  The "Step 2" page displays.</w:t>
+      </w:r>
+    </w:p>
+    <w:p>
+      <w:r>
+        <w:t xml:space="preserve">6.  Select the first </w:t>
+      </w:r>
+      <w:r>
+        <w:rPr>
+          <w:b/>
+          <w:bCs/>
+        </w:rPr>
+        <w:t>Micro Instance</w:t>
+      </w:r>
+      <w:r>
+        <w:t> from the list provided and click </w:t>
+      </w:r>
+      <w:r>
+        <w:rPr>
+          <w:b/>
+          <w:bCs/>
+        </w:rPr>
+        <w:t>Next: Configure Instance Details</w:t>
+      </w:r>
+      <w:r>
+        <w:t> at the bottom of the screen.  The "Step 3" page displays.</w:t>
+      </w:r>
+    </w:p>
+    <w:p>
+      <w:r>
+        <w:t xml:space="preserve">7.  Enter the </w:t>
+      </w:r>
+      <w:r>
+        <w:rPr>
+          <w:b/>
+          <w:bCs/>
+        </w:rPr>
+        <w:t>Number of Instances</w:t>
+      </w:r>
+      <w:r>
+        <w:t>.</w:t>
+      </w:r>
+    </w:p>
+    <w:p>
+      <w:r>
+        <w:rPr>
+          <w:i/>
+          <w:iCs/>
+        </w:rPr>
+        <w:t>Note:  You will need 3 instances for each student enrolled in the class - and three for yourself.  I usually create 5 additional backup</w:t>
+      </w:r>
+      <w:r>
+        <w:rPr>
+          <w:i/>
+          <w:iCs/>
+        </w:rPr>
+        <w:t xml:space="preserve"> </w:t>
+      </w:r>
+      <w:r>
+        <w:rPr>
+          <w:i/>
+          <w:iCs/>
+        </w:rPr>
+        <w:t> instances as well.</w:t>
+      </w:r>
+    </w:p>
+    <w:p>
+      <w:r>
+        <w:t xml:space="preserve">8.  Click </w:t>
+      </w:r>
+      <w:r>
+        <w:rPr>
+          <w:b/>
+          <w:bCs/>
+        </w:rPr>
+        <w:t>Next: Add Storage</w:t>
+      </w:r>
+      <w:r>
+        <w:t> at the bottom of the page.  The "Step 4" page displays.  [Don't change anything on this page]</w:t>
+      </w:r>
+      <w:r>
+        <w:t>.</w:t>
+      </w:r>
+    </w:p>
+    <w:p>
+      <w:r>
+        <w:t xml:space="preserve">9.  Click </w:t>
+      </w:r>
+      <w:r>
+        <w:rPr>
+          <w:b/>
+          <w:bCs/>
+        </w:rPr>
+        <w:t>Next: Tag Instance</w:t>
+      </w:r>
+      <w:r>
+        <w:t> at the bottom of the page.  The "Step 5" page displays.</w:t>
+      </w:r>
+    </w:p>
+    <w:p>
+      <w:r>
+        <w:t xml:space="preserve">10.  Enter a </w:t>
+      </w:r>
+      <w:r>
+        <w:rPr>
+          <w:b/>
+          <w:bCs/>
+        </w:rPr>
+        <w:t>Value</w:t>
+      </w:r>
+      <w:r>
+        <w:t>.  </w:t>
+      </w:r>
+    </w:p>
+    <w:p>
+      <w:r>
+        <w:rPr>
+          <w:i/>
+          <w:iCs/>
+        </w:rPr>
+        <w:t>Note:  I typically name the instances as follows:  RLE - [CLASS NAME] - [CLASS DATE]</w:t>
+      </w:r>
+    </w:p>
+    <w:p>
+      <w:r>
+        <w:t xml:space="preserve">11.  Click </w:t>
+      </w:r>
+      <w:r>
+        <w:rPr>
+          <w:b/>
+          <w:bCs/>
+        </w:rPr>
+        <w:t>Next: Configure Security Group</w:t>
+      </w:r>
+      <w:r>
+        <w:t>.  The "Step 6" page displays.</w:t>
+      </w:r>
+    </w:p>
+    <w:p>
+      <w:r>
+        <w:t xml:space="preserve">12.  Click the </w:t>
+      </w:r>
+      <w:r>
+        <w:rPr>
+          <w:b/>
+          <w:bCs/>
+        </w:rPr>
+        <w:t>Select an existing security group</w:t>
+      </w:r>
+      <w:r>
+        <w:t> radio button.  A list of security groups displays.</w:t>
+      </w:r>
+    </w:p>
+    <w:p>
+      <w:r>
+        <w:t xml:space="preserve">13.  Select </w:t>
+      </w:r>
+      <w:r>
+        <w:rPr>
+          <w:b/>
+          <w:bCs/>
+        </w:rPr>
+        <w:t>all-open</w:t>
+      </w:r>
+      <w:r>
+        <w:t>.</w:t>
+      </w:r>
+    </w:p>
+    <w:p>
+      <w:r>
+        <w:t xml:space="preserve">14.  Click </w:t>
+      </w:r>
+      <w:r>
+        <w:rPr>
+          <w:b/>
+          <w:bCs/>
+        </w:rPr>
+        <w:t>Review and Launch</w:t>
+      </w:r>
+      <w:r>
+        <w:t> at the bottom of the screen.  The "Step 7" page displays.</w:t>
+      </w:r>
+    </w:p>
+    <w:p>
+      <w:r>
+        <w:t xml:space="preserve">15.  After you review the instances, click </w:t>
+      </w:r>
+      <w:r>
+        <w:rPr>
+          <w:b/>
+          <w:bCs/>
+        </w:rPr>
+        <w:t>Launch</w:t>
+      </w:r>
+      <w:r>
+        <w:t>.  The "Select a key pair" window displays.</w:t>
+      </w:r>
+    </w:p>
+    <w:p>
+      <w:r>
+        <w:t xml:space="preserve">16.  Confirm that this is set to </w:t>
+      </w:r>
+      <w:r>
+        <w:rPr>
+          <w:b/>
+          <w:bCs/>
+        </w:rPr>
+        <w:t>Choose an existing key pair</w:t>
+      </w:r>
+      <w:r>
+        <w:t> and click the acknowledgement check box.</w:t>
+      </w:r>
+    </w:p>
+    <w:p>
+      <w:r>
+        <w:t xml:space="preserve">17.  Click </w:t>
+      </w:r>
+      <w:r>
+        <w:rPr>
+          <w:b/>
+          <w:bCs/>
+        </w:rPr>
+        <w:t>Launch Instances</w:t>
+      </w:r>
+      <w:r>
+        <w:t>.  The "Launch Status" page displays.</w:t>
+      </w:r>
+    </w:p>
+    <w:p>
+      <w:r>
+        <w:t xml:space="preserve">18. </w:t>
+      </w:r>
+      <w:r>
+        <w:t xml:space="preserve">Click </w:t>
+      </w:r>
+      <w:r>
+        <w:rPr>
+          <w:b/>
+          <w:bCs/>
+        </w:rPr>
+        <w:t>View Instances</w:t>
+      </w:r>
+      <w:r>
+        <w:t>.  The instances list displays.</w:t>
+      </w:r>
+    </w:p>
+    <w:p/>
+    <w:p>
+      <w:r>
+        <w:t xml:space="preserve">From here, I copy all of the instances and create a gist file to share with the class.  I also use </w:t>
+      </w:r>
+      <w:hyperlink r:id="rId9" w:history="1">
+        <w:r>
+          <w:rPr>
+            <w:rStyle w:val="Hyperlink"/>
+          </w:rPr>
+          <w:t>goo.gl</w:t>
+        </w:r>
+      </w:hyperlink>
+      <w:r>
+        <w:t xml:space="preserve"> to shorten the URL to the gist file.  I imagine you know how to do this, but if you need, I can write up instructions for that as well.</w:t>
+      </w:r>
+      <w:r>
+        <w:br/>
+      </w:r>
+      <w:r>
+        <w:br/>
+      </w:r>
     </w:p>
     <w:p>
       <w:pPr>
@@ -143,7 +566,7 @@
                     <pic:cNvPicPr/>
                   </pic:nvPicPr>
                   <pic:blipFill>
-                    <a:blip r:embed="rId7"/>
+                    <a:blip r:embed="rId10"/>
                     <a:stretch>
                       <a:fillRect/>
                     </a:stretch>
@@ -233,7 +656,7 @@
                     <pic:cNvPicPr/>
                   </pic:nvPicPr>
                   <pic:blipFill>
-                    <a:blip r:embed="rId8"/>
+                    <a:blip r:embed="rId11"/>
                     <a:stretch>
                       <a:fillRect/>
                     </a:stretch>
@@ -280,7 +703,7 @@
                     <pic:cNvPicPr/>
                   </pic:nvPicPr>
                   <pic:blipFill>
-                    <a:blip r:embed="rId9"/>
+                    <a:blip r:embed="rId12"/>
                     <a:stretch>
                       <a:fillRect/>
                     </a:stretch>
@@ -316,25 +739,11 @@
     </w:p>
     <w:p>
       <w:pPr>
-        <w:spacing w:line="360" w:lineRule="auto"/>
-        <w:ind w:left="0"/>
-      </w:pPr>
-      <w:bookmarkStart w:id="0" w:name="_GoBack"/>
-      <w:bookmarkEnd w:id="0"/>
-    </w:p>
-    <w:p>
-      <w:pPr>
         <w:pStyle w:val="AppendixText"/>
       </w:pPr>
-      <w:r>
-        <w:t>TBD: I w</w:t>
-      </w:r>
-      <w:r>
-        <w:t>ill add lab set up notes to this appendix as well. This appendix will only be included in the Instructor Guide.</w:t>
-      </w:r>
     </w:p>
     <w:sectPr>
-      <w:headerReference w:type="default" r:id="rId10"/>
+      <w:headerReference w:type="default" r:id="rId13"/>
       <w:pgSz w:w="12240" w:h="15840"/>
       <w:pgMar w:top="1440" w:right="1440" w:bottom="1440" w:left="1440" w:header="720" w:footer="720" w:gutter="0"/>
       <w:cols w:space="720"/>
@@ -435,6 +844,95 @@
     </w:lvl>
   </w:abstractNum>
   <w:abstractNum w:abstractNumId="1" w15:restartNumberingAfterBreak="0">
+    <w:nsid w:val="0C0955A6"/>
+    <w:multiLevelType w:val="hybridMultilevel"/>
+    <w:tmpl w:val="F378C546"/>
+    <w:lvl w:ilvl="0" w:tplc="23802D0C">
+      <w:start w:val="1"/>
+      <w:numFmt w:val="decimal"/>
+      <w:lvlText w:val="%1."/>
+      <w:lvlJc w:val="left"/>
+      <w:pPr>
+        <w:ind w:left="720" w:hanging="360"/>
+      </w:pPr>
+      <w:rPr>
+        <w:rFonts w:hint="default"/>
+      </w:rPr>
+    </w:lvl>
+    <w:lvl w:ilvl="1" w:tplc="04090019" w:tentative="1">
+      <w:start w:val="1"/>
+      <w:numFmt w:val="lowerLetter"/>
+      <w:lvlText w:val="%2."/>
+      <w:lvlJc w:val="left"/>
+      <w:pPr>
+        <w:ind w:left="1368" w:hanging="360"/>
+      </w:pPr>
+    </w:lvl>
+    <w:lvl w:ilvl="2" w:tplc="0409001B" w:tentative="1">
+      <w:start w:val="1"/>
+      <w:numFmt w:val="lowerRoman"/>
+      <w:lvlText w:val="%3."/>
+      <w:lvlJc w:val="right"/>
+      <w:pPr>
+        <w:ind w:left="2088" w:hanging="180"/>
+      </w:pPr>
+    </w:lvl>
+    <w:lvl w:ilvl="3" w:tplc="0409000F" w:tentative="1">
+      <w:start w:val="1"/>
+      <w:numFmt w:val="decimal"/>
+      <w:lvlText w:val="%4."/>
+      <w:lvlJc w:val="left"/>
+      <w:pPr>
+        <w:ind w:left="2808" w:hanging="360"/>
+      </w:pPr>
+    </w:lvl>
+    <w:lvl w:ilvl="4" w:tplc="04090019" w:tentative="1">
+      <w:start w:val="1"/>
+      <w:numFmt w:val="lowerLetter"/>
+      <w:lvlText w:val="%5."/>
+      <w:lvlJc w:val="left"/>
+      <w:pPr>
+        <w:ind w:left="3528" w:hanging="360"/>
+      </w:pPr>
+    </w:lvl>
+    <w:lvl w:ilvl="5" w:tplc="0409001B" w:tentative="1">
+      <w:start w:val="1"/>
+      <w:numFmt w:val="lowerRoman"/>
+      <w:lvlText w:val="%6."/>
+      <w:lvlJc w:val="right"/>
+      <w:pPr>
+        <w:ind w:left="4248" w:hanging="180"/>
+      </w:pPr>
+    </w:lvl>
+    <w:lvl w:ilvl="6" w:tplc="0409000F" w:tentative="1">
+      <w:start w:val="1"/>
+      <w:numFmt w:val="decimal"/>
+      <w:lvlText w:val="%7."/>
+      <w:lvlJc w:val="left"/>
+      <w:pPr>
+        <w:ind w:left="4968" w:hanging="360"/>
+      </w:pPr>
+    </w:lvl>
+    <w:lvl w:ilvl="7" w:tplc="04090019" w:tentative="1">
+      <w:start w:val="1"/>
+      <w:numFmt w:val="lowerLetter"/>
+      <w:lvlText w:val="%8."/>
+      <w:lvlJc w:val="left"/>
+      <w:pPr>
+        <w:ind w:left="5688" w:hanging="360"/>
+      </w:pPr>
+    </w:lvl>
+    <w:lvl w:ilvl="8" w:tplc="0409001B" w:tentative="1">
+      <w:start w:val="1"/>
+      <w:numFmt w:val="lowerRoman"/>
+      <w:lvlText w:val="%9."/>
+      <w:lvlJc w:val="right"/>
+      <w:pPr>
+        <w:ind w:left="6408" w:hanging="180"/>
+      </w:pPr>
+    </w:lvl>
+  </w:abstractNum>
+  <w:abstractNum w:abstractNumId="2" w15:restartNumberingAfterBreak="0">
     <w:nsid w:val="12DC37CF"/>
     <w:multiLevelType w:val="hybridMultilevel"/>
     <w:tmpl w:val="A386F0D0"/>
@@ -547,7 +1045,209 @@
       </w:rPr>
     </w:lvl>
   </w:abstractNum>
-  <w:abstractNum w:abstractNumId="2" w15:restartNumberingAfterBreak="0">
+  <w:abstractNum w:abstractNumId="3" w15:restartNumberingAfterBreak="0">
+    <w:nsid w:val="14C33DE7"/>
+    <w:multiLevelType w:val="hybridMultilevel"/>
+    <w:tmpl w:val="34E6C7CC"/>
+    <w:lvl w:ilvl="0" w:tplc="04090001">
+      <w:start w:val="1"/>
+      <w:numFmt w:val="bullet"/>
+      <w:lvlText w:val=""/>
+      <w:lvlJc w:val="left"/>
+      <w:pPr>
+        <w:ind w:left="1450" w:hanging="360"/>
+      </w:pPr>
+      <w:rPr>
+        <w:rFonts w:ascii="Symbol" w:hAnsi="Symbol" w:hint="default"/>
+      </w:rPr>
+    </w:lvl>
+    <w:lvl w:ilvl="1" w:tplc="04090003" w:tentative="1">
+      <w:start w:val="1"/>
+      <w:numFmt w:val="bullet"/>
+      <w:lvlText w:val="o"/>
+      <w:lvlJc w:val="left"/>
+      <w:pPr>
+        <w:ind w:left="2170" w:hanging="360"/>
+      </w:pPr>
+      <w:rPr>
+        <w:rFonts w:ascii="Courier New" w:hAnsi="Courier New" w:cs="Courier New" w:hint="default"/>
+      </w:rPr>
+    </w:lvl>
+    <w:lvl w:ilvl="2" w:tplc="04090005" w:tentative="1">
+      <w:start w:val="1"/>
+      <w:numFmt w:val="bullet"/>
+      <w:lvlText w:val=""/>
+      <w:lvlJc w:val="left"/>
+      <w:pPr>
+        <w:ind w:left="2890" w:hanging="360"/>
+      </w:pPr>
+      <w:rPr>
+        <w:rFonts w:ascii="Wingdings" w:hAnsi="Wingdings" w:hint="default"/>
+      </w:rPr>
+    </w:lvl>
+    <w:lvl w:ilvl="3" w:tplc="04090001" w:tentative="1">
+      <w:start w:val="1"/>
+      <w:numFmt w:val="bullet"/>
+      <w:lvlText w:val=""/>
+      <w:lvlJc w:val="left"/>
+      <w:pPr>
+        <w:ind w:left="3610" w:hanging="360"/>
+      </w:pPr>
+      <w:rPr>
+        <w:rFonts w:ascii="Symbol" w:hAnsi="Symbol" w:hint="default"/>
+      </w:rPr>
+    </w:lvl>
+    <w:lvl w:ilvl="4" w:tplc="04090003" w:tentative="1">
+      <w:start w:val="1"/>
+      <w:numFmt w:val="bullet"/>
+      <w:lvlText w:val="o"/>
+      <w:lvlJc w:val="left"/>
+      <w:pPr>
+        <w:ind w:left="4330" w:hanging="360"/>
+      </w:pPr>
+      <w:rPr>
+        <w:rFonts w:ascii="Courier New" w:hAnsi="Courier New" w:cs="Courier New" w:hint="default"/>
+      </w:rPr>
+    </w:lvl>
+    <w:lvl w:ilvl="5" w:tplc="04090005" w:tentative="1">
+      <w:start w:val="1"/>
+      <w:numFmt w:val="bullet"/>
+      <w:lvlText w:val=""/>
+      <w:lvlJc w:val="left"/>
+      <w:pPr>
+        <w:ind w:left="5050" w:hanging="360"/>
+      </w:pPr>
+      <w:rPr>
+        <w:rFonts w:ascii="Wingdings" w:hAnsi="Wingdings" w:hint="default"/>
+      </w:rPr>
+    </w:lvl>
+    <w:lvl w:ilvl="6" w:tplc="04090001" w:tentative="1">
+      <w:start w:val="1"/>
+      <w:numFmt w:val="bullet"/>
+      <w:lvlText w:val=""/>
+      <w:lvlJc w:val="left"/>
+      <w:pPr>
+        <w:ind w:left="5770" w:hanging="360"/>
+      </w:pPr>
+      <w:rPr>
+        <w:rFonts w:ascii="Symbol" w:hAnsi="Symbol" w:hint="default"/>
+      </w:rPr>
+    </w:lvl>
+    <w:lvl w:ilvl="7" w:tplc="04090003" w:tentative="1">
+      <w:start w:val="1"/>
+      <w:numFmt w:val="bullet"/>
+      <w:lvlText w:val="o"/>
+      <w:lvlJc w:val="left"/>
+      <w:pPr>
+        <w:ind w:left="6490" w:hanging="360"/>
+      </w:pPr>
+      <w:rPr>
+        <w:rFonts w:ascii="Courier New" w:hAnsi="Courier New" w:cs="Courier New" w:hint="default"/>
+      </w:rPr>
+    </w:lvl>
+    <w:lvl w:ilvl="8" w:tplc="04090005" w:tentative="1">
+      <w:start w:val="1"/>
+      <w:numFmt w:val="bullet"/>
+      <w:lvlText w:val=""/>
+      <w:lvlJc w:val="left"/>
+      <w:pPr>
+        <w:ind w:left="7210" w:hanging="360"/>
+      </w:pPr>
+      <w:rPr>
+        <w:rFonts w:ascii="Wingdings" w:hAnsi="Wingdings" w:hint="default"/>
+      </w:rPr>
+    </w:lvl>
+  </w:abstractNum>
+  <w:abstractNum w:abstractNumId="4" w15:restartNumberingAfterBreak="0">
+    <w:nsid w:val="400949F5"/>
+    <w:multiLevelType w:val="hybridMultilevel"/>
+    <w:tmpl w:val="83CA507A"/>
+    <w:lvl w:ilvl="0" w:tplc="23802D0C">
+      <w:start w:val="1"/>
+      <w:numFmt w:val="decimal"/>
+      <w:lvlText w:val="%1."/>
+      <w:lvlJc w:val="left"/>
+      <w:pPr>
+        <w:ind w:left="792" w:hanging="360"/>
+      </w:pPr>
+      <w:rPr>
+        <w:rFonts w:hint="default"/>
+      </w:rPr>
+    </w:lvl>
+    <w:lvl w:ilvl="1" w:tplc="04090019" w:tentative="1">
+      <w:start w:val="1"/>
+      <w:numFmt w:val="lowerLetter"/>
+      <w:lvlText w:val="%2."/>
+      <w:lvlJc w:val="left"/>
+      <w:pPr>
+        <w:ind w:left="1512" w:hanging="360"/>
+      </w:pPr>
+    </w:lvl>
+    <w:lvl w:ilvl="2" w:tplc="0409001B" w:tentative="1">
+      <w:start w:val="1"/>
+      <w:numFmt w:val="lowerRoman"/>
+      <w:lvlText w:val="%3."/>
+      <w:lvlJc w:val="right"/>
+      <w:pPr>
+        <w:ind w:left="2232" w:hanging="180"/>
+      </w:pPr>
+    </w:lvl>
+    <w:lvl w:ilvl="3" w:tplc="0409000F" w:tentative="1">
+      <w:start w:val="1"/>
+      <w:numFmt w:val="decimal"/>
+      <w:lvlText w:val="%4."/>
+      <w:lvlJc w:val="left"/>
+      <w:pPr>
+        <w:ind w:left="2952" w:hanging="360"/>
+      </w:pPr>
+    </w:lvl>
+    <w:lvl w:ilvl="4" w:tplc="04090019" w:tentative="1">
+      <w:start w:val="1"/>
+      <w:numFmt w:val="lowerLetter"/>
+      <w:lvlText w:val="%5."/>
+      <w:lvlJc w:val="left"/>
+      <w:pPr>
+        <w:ind w:left="3672" w:hanging="360"/>
+      </w:pPr>
+    </w:lvl>
+    <w:lvl w:ilvl="5" w:tplc="0409001B" w:tentative="1">
+      <w:start w:val="1"/>
+      <w:numFmt w:val="lowerRoman"/>
+      <w:lvlText w:val="%6."/>
+      <w:lvlJc w:val="right"/>
+      <w:pPr>
+        <w:ind w:left="4392" w:hanging="180"/>
+      </w:pPr>
+    </w:lvl>
+    <w:lvl w:ilvl="6" w:tplc="0409000F" w:tentative="1">
+      <w:start w:val="1"/>
+      <w:numFmt w:val="decimal"/>
+      <w:lvlText w:val="%7."/>
+      <w:lvlJc w:val="left"/>
+      <w:pPr>
+        <w:ind w:left="5112" w:hanging="360"/>
+      </w:pPr>
+    </w:lvl>
+    <w:lvl w:ilvl="7" w:tplc="04090019" w:tentative="1">
+      <w:start w:val="1"/>
+      <w:numFmt w:val="lowerLetter"/>
+      <w:lvlText w:val="%8."/>
+      <w:lvlJc w:val="left"/>
+      <w:pPr>
+        <w:ind w:left="5832" w:hanging="360"/>
+      </w:pPr>
+    </w:lvl>
+    <w:lvl w:ilvl="8" w:tplc="0409001B" w:tentative="1">
+      <w:start w:val="1"/>
+      <w:numFmt w:val="lowerRoman"/>
+      <w:lvlText w:val="%9."/>
+      <w:lvlJc w:val="right"/>
+      <w:pPr>
+        <w:ind w:left="6552" w:hanging="180"/>
+      </w:pPr>
+    </w:lvl>
+  </w:abstractNum>
+  <w:abstractNum w:abstractNumId="5" w15:restartNumberingAfterBreak="0">
     <w:nsid w:val="7025147E"/>
     <w:multiLevelType w:val="hybridMultilevel"/>
     <w:tmpl w:val="BD66870C"/>
@@ -652,10 +1352,19 @@
     </w:lvlOverride>
   </w:num>
   <w:num w:numId="2">
-    <w:abstractNumId w:val="1"/>
+    <w:abstractNumId w:val="2"/>
   </w:num>
   <w:num w:numId="3">
-    <w:abstractNumId w:val="2"/>
+    <w:abstractNumId w:val="5"/>
+  </w:num>
+  <w:num w:numId="4">
+    <w:abstractNumId w:val="4"/>
+  </w:num>
+  <w:num w:numId="5">
+    <w:abstractNumId w:val="3"/>
+  </w:num>
+  <w:num w:numId="6">
+    <w:abstractNumId w:val="1"/>
   </w:num>
 </w:numbering>
 </file>
@@ -1105,6 +1814,7 @@
   <w:style w:type="character" w:default="1" w:styleId="DefaultParagraphFont">
     <w:name w:val="Default Paragraph Font"/>
     <w:uiPriority w:val="1"/>
+    <w:semiHidden/>
     <w:unhideWhenUsed/>
   </w:style>
   <w:style w:type="table" w:default="1" w:styleId="TableNormal">
@@ -1301,6 +2011,28 @@
       <w:sz w:val="56"/>
       <w:szCs w:val="56"/>
     </w:rPr>
+  </w:style>
+  <w:style w:type="character" w:styleId="Hyperlink">
+    <w:name w:val="Hyperlink"/>
+    <w:basedOn w:val="DefaultParagraphFont"/>
+    <w:uiPriority w:val="99"/>
+    <w:unhideWhenUsed/>
+    <w:rsid w:val="001E2593"/>
+    <w:rPr>
+      <w:color w:val="0563C1" w:themeColor="hyperlink"/>
+      <w:u w:val="single"/>
+    </w:rPr>
+  </w:style>
+  <w:style w:type="paragraph" w:styleId="ListParagraph">
+    <w:name w:val="List Paragraph"/>
+    <w:basedOn w:val="Normal"/>
+    <w:uiPriority w:val="34"/>
+    <w:qFormat/>
+    <w:rsid w:val="001E2593"/>
+    <w:pPr>
+      <w:ind w:left="720"/>
+      <w:contextualSpacing/>
+    </w:pPr>
   </w:style>
 </w:styles>
 </file>

</xml_diff>

<commit_message>
Appx Z Edited class set up instructions
</commit_message>
<xml_diff>
--- a/chef-essentials-appendix-z.docx
+++ b/chef-essentials-appendix-z.docx
@@ -63,6 +63,7 @@
           <w:ilvl w:val="0"/>
           <w:numId w:val="6"/>
         </w:numPr>
+        <w:ind w:left="1440" w:hanging="720"/>
       </w:pPr>
       <w:r>
         <w:t>Open the AWS site from here:  </w:t>
@@ -83,6 +84,7 @@
           <w:ilvl w:val="0"/>
           <w:numId w:val="5"/>
         </w:numPr>
+        <w:ind w:left="1810"/>
       </w:pPr>
       <w:r>
         <w:t>Login Credentials:  </w:t>
@@ -103,14 +105,46 @@
           <w:ilvl w:val="0"/>
           <w:numId w:val="5"/>
         </w:numPr>
-      </w:pPr>
-      <w:r>
-        <w:t>Password:              If you don't have it, let me know.</w:t>
-      </w:r>
-    </w:p>
-    <w:p>
-      <w:r>
-        <w:t xml:space="preserve">2.  Click the first link in column </w:t>
+        <w:ind w:left="1810"/>
+      </w:pPr>
+      <w:r>
+        <w:t>Password:          </w:t>
+      </w:r>
+      <w:r>
+        <w:t>Contact Chef if you don’t know</w:t>
+      </w:r>
+      <w:r>
+        <w:t xml:space="preserve"> it</w:t>
+      </w:r>
+      <w:bookmarkStart w:id="0" w:name="_GoBack"/>
+      <w:bookmarkEnd w:id="0"/>
+      <w:r>
+        <w:t xml:space="preserve">. </w:t>
+      </w:r>
+      <w:hyperlink r:id="rId9" w:history="1">
+        <w:r>
+          <w:rPr>
+            <w:rStyle w:val="Hyperlink"/>
+            <w:rFonts w:ascii="Calibri" w:hAnsi="Calibri"/>
+          </w:rPr>
+          <w:t>training-feedback@chef.io</w:t>
+        </w:r>
+      </w:hyperlink>
+      <w:r>
+        <w:t xml:space="preserve">    </w:t>
+      </w:r>
+    </w:p>
+    <w:p>
+      <w:pPr>
+        <w:pStyle w:val="ListParagraph"/>
+        <w:numPr>
+          <w:ilvl w:val="0"/>
+          <w:numId w:val="6"/>
+        </w:numPr>
+        <w:ind w:left="1440" w:hanging="720"/>
+      </w:pPr>
+      <w:r>
+        <w:t xml:space="preserve">Click the first link in column </w:t>
       </w:r>
       <w:r>
         <w:rPr>
@@ -128,12 +162,18 @@
         </w:rPr>
         <w:t>Virtual Servers in the Cloud</w:t>
       </w:r>
-      <w:bookmarkStart w:id="0" w:name="_GoBack"/>
-      <w:bookmarkEnd w:id="0"/>
-    </w:p>
-    <w:p>
-      <w:r>
-        <w:t xml:space="preserve">3.  From the navigation pane on the left, select </w:t>
+    </w:p>
+    <w:p>
+      <w:pPr>
+        <w:pStyle w:val="ListParagraph"/>
+        <w:numPr>
+          <w:ilvl w:val="0"/>
+          <w:numId w:val="6"/>
+        </w:numPr>
+        <w:ind w:left="1440" w:hanging="720"/>
+      </w:pPr>
+      <w:r>
+        <w:t xml:space="preserve">From the navigation pane on the left, select </w:t>
       </w:r>
       <w:r>
         <w:rPr>
@@ -146,76 +186,124 @@
         <w:t>.  The "Step 1" page displays with a list of availabl</w:t>
       </w:r>
       <w:r>
-        <w:t xml:space="preserve">e </w:t>
-      </w:r>
-      <w:r>
-        <w:t>AMIs.</w:t>
-      </w:r>
-    </w:p>
-    <w:p>
-      <w:r>
-        <w:t xml:space="preserve">4.   Select </w:t>
+        <w:t>e AMIs.</w:t>
+      </w:r>
+    </w:p>
+    <w:p>
+      <w:pPr>
+        <w:pStyle w:val="ListParagraph"/>
+        <w:numPr>
+          <w:ilvl w:val="0"/>
+          <w:numId w:val="6"/>
+        </w:numPr>
+        <w:ind w:left="1440" w:hanging="720"/>
+        <w:rPr>
+          <w:rFonts w:ascii="Times" w:eastAsia="Times New Roman" w:hAnsi="Times" w:cs="Times New Roman"/>
+          <w:sz w:val="20"/>
+          <w:szCs w:val="20"/>
+        </w:rPr>
+      </w:pPr>
+      <w:r>
+        <w:t>Select</w:t>
       </w:r>
       <w:r>
         <w:rPr>
           <w:b/>
           <w:bCs/>
         </w:rPr>
-        <w:t>CentOS chefdk-fundamentals-3.0.2</w:t>
-      </w:r>
-      <w:r>
-        <w:t> from the list of options.</w:t>
-      </w:r>
-    </w:p>
-    <w:p>
-      <w:r>
-        <w:t xml:space="preserve">5.  Click </w:t>
+        <w:t xml:space="preserve"> </w:t>
       </w:r>
       <w:r>
         <w:rPr>
           <w:b/>
           <w:bCs/>
         </w:rPr>
-        <w:t>Launch</w:t>
-      </w:r>
-      <w:r>
-        <w:t>.  The "Step 2" page displays.</w:t>
-      </w:r>
-    </w:p>
-    <w:p>
-      <w:r>
-        <w:t xml:space="preserve">6.  Select the first </w:t>
+        <w:t>CentOS 6.7 chef-essentials-4.0.0</w:t>
       </w:r>
       <w:r>
         <w:rPr>
           <w:b/>
           <w:bCs/>
         </w:rPr>
-        <w:t>Micro Instance</w:t>
-      </w:r>
-      <w:r>
-        <w:t> from the list provided and click </w:t>
+        <w:t xml:space="preserve"> </w:t>
+      </w:r>
+      <w:r>
+        <w:t>from the list of options.</w:t>
+      </w:r>
+    </w:p>
+    <w:p>
+      <w:pPr>
+        <w:pStyle w:val="ListParagraph"/>
+        <w:numPr>
+          <w:ilvl w:val="0"/>
+          <w:numId w:val="6"/>
+        </w:numPr>
+        <w:ind w:left="1440" w:hanging="720"/>
+      </w:pPr>
+      <w:r>
+        <w:t xml:space="preserve">Click </w:t>
       </w:r>
       <w:r>
         <w:rPr>
           <w:b/>
           <w:bCs/>
         </w:rPr>
-        <w:t>Next: Configure Instance Details</w:t>
-      </w:r>
-      <w:r>
-        <w:t> at the bottom of the screen.  The "Step 3" page displays.</w:t>
-      </w:r>
-    </w:p>
-    <w:p>
-      <w:r>
-        <w:t xml:space="preserve">7.  Enter the </w:t>
+        <w:t>Launch</w:t>
+      </w:r>
+      <w:r>
+        <w:t>.  The "Step 2" page displays.</w:t>
+      </w:r>
+    </w:p>
+    <w:p>
+      <w:pPr>
+        <w:pStyle w:val="ListParagraph"/>
+        <w:numPr>
+          <w:ilvl w:val="0"/>
+          <w:numId w:val="6"/>
+        </w:numPr>
+        <w:ind w:left="1440" w:hanging="720"/>
+      </w:pPr>
+      <w:r>
+        <w:t xml:space="preserve">Select the first </w:t>
       </w:r>
       <w:r>
         <w:rPr>
           <w:b/>
           <w:bCs/>
         </w:rPr>
+        <w:t>Micro Instance</w:t>
+      </w:r>
+      <w:r>
+        <w:t> from the list provided and click </w:t>
+      </w:r>
+      <w:r>
+        <w:rPr>
+          <w:b/>
+          <w:bCs/>
+        </w:rPr>
+        <w:t>Next: Configure Instance Details</w:t>
+      </w:r>
+      <w:r>
+        <w:t> at the bottom of the screen.  The "Step 3" page displays.</w:t>
+      </w:r>
+    </w:p>
+    <w:p>
+      <w:pPr>
+        <w:pStyle w:val="ListParagraph"/>
+        <w:numPr>
+          <w:ilvl w:val="0"/>
+          <w:numId w:val="6"/>
+        </w:numPr>
+        <w:ind w:left="1440" w:hanging="720"/>
+      </w:pPr>
+      <w:r>
+        <w:t xml:space="preserve">Enter the </w:t>
+      </w:r>
+      <w:r>
+        <w:rPr>
+          <w:b/>
+          <w:bCs/>
+        </w:rPr>
         <w:t>Number of Instances</w:t>
       </w:r>
       <w:r>
@@ -223,214 +311,334 @@
       </w:r>
     </w:p>
     <w:p>
+      <w:pPr>
+        <w:ind w:left="2160" w:right="1440"/>
+      </w:pPr>
       <w:r>
         <w:rPr>
           <w:i/>
           <w:iCs/>
         </w:rPr>
-        <w:t>Note:  You will need 3 instances for each student enrolled in the class - and three for yourself.  I usually create 5 additional backup</w:t>
-      </w:r>
+        <w:t>Note:  You will need 3 instances for each student enrolled in the class - and three for yourself.</w:t>
+      </w:r>
+    </w:p>
+    <w:p>
+      <w:pPr>
+        <w:pStyle w:val="ListParagraph"/>
+        <w:numPr>
+          <w:ilvl w:val="0"/>
+          <w:numId w:val="6"/>
+        </w:numPr>
+        <w:ind w:left="1440" w:hanging="720"/>
+      </w:pPr>
+      <w:r>
+        <w:t xml:space="preserve">Click </w:t>
+      </w:r>
+      <w:r>
+        <w:rPr>
+          <w:b/>
+          <w:bCs/>
+        </w:rPr>
+        <w:t>Next: Add Storage</w:t>
+      </w:r>
+      <w:r>
+        <w:t> at the bottom of the page.  The "Step 4" page displays.  [Don't change anything on this page]</w:t>
+      </w:r>
+      <w:r>
+        <w:t>.</w:t>
+      </w:r>
+    </w:p>
+    <w:p>
+      <w:pPr>
+        <w:pStyle w:val="ListParagraph"/>
+        <w:numPr>
+          <w:ilvl w:val="0"/>
+          <w:numId w:val="6"/>
+        </w:numPr>
+        <w:ind w:left="1440" w:hanging="720"/>
+      </w:pPr>
+      <w:r>
+        <w:t xml:space="preserve">Click </w:t>
+      </w:r>
+      <w:r>
+        <w:rPr>
+          <w:b/>
+          <w:bCs/>
+        </w:rPr>
+        <w:t>Next: Tag Instance</w:t>
+      </w:r>
+      <w:r>
+        <w:t> at the bottom of the page.  The "Step 5" page displays.</w:t>
+      </w:r>
+    </w:p>
+    <w:p>
+      <w:pPr>
+        <w:pStyle w:val="ListParagraph"/>
+        <w:numPr>
+          <w:ilvl w:val="0"/>
+          <w:numId w:val="6"/>
+        </w:numPr>
+        <w:ind w:left="1440" w:hanging="720"/>
+      </w:pPr>
+      <w:r>
+        <w:t xml:space="preserve">Enter a </w:t>
+      </w:r>
+      <w:r>
+        <w:rPr>
+          <w:b/>
+          <w:bCs/>
+        </w:rPr>
+        <w:t>Value</w:t>
+      </w:r>
+      <w:r>
+        <w:t>.  </w:t>
+      </w:r>
+    </w:p>
+    <w:p>
+      <w:pPr>
+        <w:ind w:left="2160" w:right="2160"/>
+      </w:pPr>
       <w:r>
         <w:rPr>
           <w:i/>
           <w:iCs/>
         </w:rPr>
-        <w:t xml:space="preserve"> </w:t>
+        <w:t>Note:  A recommended naming convention for the instances</w:t>
       </w:r>
       <w:r>
         <w:rPr>
           <w:i/>
           <w:iCs/>
         </w:rPr>
-        <w:t> instances as well.</w:t>
-      </w:r>
-    </w:p>
-    <w:p>
-      <w:r>
-        <w:t xml:space="preserve">8.  Click </w:t>
+        <w:t>:  [TRAINER’S INITIALS]</w:t>
+      </w:r>
+      <w:r>
+        <w:rPr>
+          <w:i/>
+          <w:iCs/>
+        </w:rPr>
+        <w:t xml:space="preserve"> - [CLASS NAME] - [CLASS DATE]</w:t>
+      </w:r>
+    </w:p>
+    <w:p>
+      <w:pPr>
+        <w:pStyle w:val="ListParagraph"/>
+        <w:numPr>
+          <w:ilvl w:val="0"/>
+          <w:numId w:val="6"/>
+        </w:numPr>
+        <w:ind w:left="1440" w:hanging="720"/>
+      </w:pPr>
+      <w:r>
+        <w:t xml:space="preserve">Click </w:t>
       </w:r>
       <w:r>
         <w:rPr>
           <w:b/>
           <w:bCs/>
         </w:rPr>
-        <w:t>Next: Add Storage</w:t>
-      </w:r>
-      <w:r>
-        <w:t> at the bottom of the page.  The "Step 4" page displays.  [Don't change anything on this page]</w:t>
-      </w:r>
-      <w:r>
-        <w:t>.</w:t>
-      </w:r>
-    </w:p>
-    <w:p>
-      <w:r>
-        <w:t xml:space="preserve">9.  Click </w:t>
+        <w:t>Next: Configure Security Group</w:t>
+      </w:r>
+      <w:r>
+        <w:t>.  The "Step 6" page displays.</w:t>
+      </w:r>
+    </w:p>
+    <w:p>
+      <w:pPr>
+        <w:pStyle w:val="ListParagraph"/>
+        <w:numPr>
+          <w:ilvl w:val="0"/>
+          <w:numId w:val="6"/>
+        </w:numPr>
+        <w:ind w:left="1440" w:hanging="720"/>
+      </w:pPr>
+      <w:r>
+        <w:t xml:space="preserve">Click the </w:t>
       </w:r>
       <w:r>
         <w:rPr>
           <w:b/>
           <w:bCs/>
         </w:rPr>
-        <w:t>Next: Tag Instance</w:t>
-      </w:r>
-      <w:r>
-        <w:t> at the bottom of the page.  The "Step 5" page displays.</w:t>
-      </w:r>
-    </w:p>
-    <w:p>
-      <w:r>
-        <w:t xml:space="preserve">10.  Enter a </w:t>
+        <w:t>Select an existing security group</w:t>
+      </w:r>
+      <w:r>
+        <w:t> radio button.  A list of security groups displays.</w:t>
+      </w:r>
+    </w:p>
+    <w:p>
+      <w:pPr>
+        <w:pStyle w:val="ListParagraph"/>
+        <w:numPr>
+          <w:ilvl w:val="0"/>
+          <w:numId w:val="6"/>
+        </w:numPr>
+        <w:ind w:left="1440" w:hanging="720"/>
+      </w:pPr>
+      <w:r>
+        <w:t xml:space="preserve">Select </w:t>
       </w:r>
       <w:r>
         <w:rPr>
           <w:b/>
           <w:bCs/>
         </w:rPr>
-        <w:t>Value</w:t>
-      </w:r>
-      <w:r>
-        <w:t>.  </w:t>
-      </w:r>
-    </w:p>
-    <w:p>
-      <w:r>
-        <w:rPr>
-          <w:i/>
-          <w:iCs/>
-        </w:rPr>
-        <w:t>Note:  I typically name the instances as follows:  RLE - [CLASS NAME] - [CLASS DATE]</w:t>
-      </w:r>
-    </w:p>
-    <w:p>
-      <w:r>
-        <w:t xml:space="preserve">11.  Click </w:t>
+        <w:t>all-open</w:t>
+      </w:r>
+      <w:r>
+        <w:t>.</w:t>
+      </w:r>
+    </w:p>
+    <w:p>
+      <w:pPr>
+        <w:pStyle w:val="ListParagraph"/>
+        <w:numPr>
+          <w:ilvl w:val="0"/>
+          <w:numId w:val="6"/>
+        </w:numPr>
+        <w:ind w:left="1440" w:hanging="720"/>
+      </w:pPr>
+      <w:r>
+        <w:t xml:space="preserve">Click </w:t>
       </w:r>
       <w:r>
         <w:rPr>
           <w:b/>
           <w:bCs/>
         </w:rPr>
-        <w:t>Next: Configure Security Group</w:t>
-      </w:r>
-      <w:r>
-        <w:t>.  The "Step 6" page displays.</w:t>
-      </w:r>
-    </w:p>
-    <w:p>
-      <w:r>
-        <w:t xml:space="preserve">12.  Click the </w:t>
+        <w:t>Review and Launch</w:t>
+      </w:r>
+      <w:r>
+        <w:t> at the bottom of the screen.  The "Step 7" page displays.</w:t>
+      </w:r>
+    </w:p>
+    <w:p>
+      <w:pPr>
+        <w:pStyle w:val="ListParagraph"/>
+        <w:numPr>
+          <w:ilvl w:val="0"/>
+          <w:numId w:val="6"/>
+        </w:numPr>
+        <w:ind w:left="1440" w:hanging="720"/>
+      </w:pPr>
+      <w:r>
+        <w:t xml:space="preserve">After you review the instances, click </w:t>
       </w:r>
       <w:r>
         <w:rPr>
           <w:b/>
           <w:bCs/>
         </w:rPr>
-        <w:t>Select an existing security group</w:t>
-      </w:r>
-      <w:r>
-        <w:t> radio button.  A list of security groups displays.</w:t>
-      </w:r>
-    </w:p>
-    <w:p>
-      <w:r>
-        <w:t xml:space="preserve">13.  Select </w:t>
+        <w:t>Launch</w:t>
+      </w:r>
+      <w:r>
+        <w:t>.  The "Select a key pair" window displays.</w:t>
+      </w:r>
+    </w:p>
+    <w:p>
+      <w:pPr>
+        <w:pStyle w:val="ListParagraph"/>
+        <w:numPr>
+          <w:ilvl w:val="0"/>
+          <w:numId w:val="6"/>
+        </w:numPr>
+        <w:ind w:left="1440" w:hanging="720"/>
+      </w:pPr>
+      <w:r>
+        <w:t xml:space="preserve">Confirm that this is set to </w:t>
       </w:r>
       <w:r>
         <w:rPr>
           <w:b/>
           <w:bCs/>
         </w:rPr>
-        <w:t>all-open</w:t>
-      </w:r>
-      <w:r>
-        <w:t>.</w:t>
-      </w:r>
-    </w:p>
-    <w:p>
-      <w:r>
-        <w:t xml:space="preserve">14.  Click </w:t>
+        <w:t>Choose an existing key pair</w:t>
+      </w:r>
+      <w:r>
+        <w:t> and click the acknowledgement check box.</w:t>
+      </w:r>
+    </w:p>
+    <w:p>
+      <w:pPr>
+        <w:pStyle w:val="ListParagraph"/>
+        <w:numPr>
+          <w:ilvl w:val="0"/>
+          <w:numId w:val="6"/>
+        </w:numPr>
+        <w:ind w:left="1440" w:hanging="720"/>
+      </w:pPr>
+      <w:r>
+        <w:t xml:space="preserve">Click </w:t>
       </w:r>
       <w:r>
         <w:rPr>
           <w:b/>
           <w:bCs/>
         </w:rPr>
-        <w:t>Review and Launch</w:t>
-      </w:r>
-      <w:r>
-        <w:t> at the bottom of the screen.  The "Step 7" page displays.</w:t>
-      </w:r>
-    </w:p>
-    <w:p>
-      <w:r>
-        <w:t xml:space="preserve">15.  After you review the instances, click </w:t>
+        <w:t>Launch Instances</w:t>
+      </w:r>
+      <w:r>
+        <w:t>.  The "Launch Status" page displays.</w:t>
+      </w:r>
+    </w:p>
+    <w:p>
+      <w:pPr>
+        <w:pStyle w:val="ListParagraph"/>
+        <w:numPr>
+          <w:ilvl w:val="0"/>
+          <w:numId w:val="6"/>
+        </w:numPr>
+        <w:ind w:left="1440" w:hanging="720"/>
+      </w:pPr>
+      <w:r>
+        <w:t xml:space="preserve">Click </w:t>
       </w:r>
       <w:r>
         <w:rPr>
           <w:b/>
           <w:bCs/>
         </w:rPr>
-        <w:t>Launch</w:t>
-      </w:r>
-      <w:r>
-        <w:t>.  The "Select a key pair" window displays.</w:t>
-      </w:r>
-    </w:p>
-    <w:p>
-      <w:r>
-        <w:t xml:space="preserve">16.  Confirm that this is set to </w:t>
-      </w:r>
-      <w:r>
-        <w:rPr>
-          <w:b/>
-          <w:bCs/>
-        </w:rPr>
-        <w:t>Choose an existing key pair</w:t>
-      </w:r>
-      <w:r>
-        <w:t> and click the acknowledgement check box.</w:t>
-      </w:r>
-    </w:p>
-    <w:p>
-      <w:r>
-        <w:t xml:space="preserve">17.  Click </w:t>
-      </w:r>
-      <w:r>
-        <w:rPr>
-          <w:b/>
-          <w:bCs/>
-        </w:rPr>
-        <w:t>Launch Instances</w:t>
-      </w:r>
-      <w:r>
-        <w:t>.  The "Launch Status" page displays.</w:t>
-      </w:r>
-    </w:p>
-    <w:p>
-      <w:r>
-        <w:t xml:space="preserve">18. </w:t>
-      </w:r>
-      <w:r>
-        <w:t xml:space="preserve">Click </w:t>
-      </w:r>
-      <w:r>
-        <w:rPr>
-          <w:b/>
-          <w:bCs/>
-        </w:rPr>
         <w:t>View Instances</w:t>
       </w:r>
       <w:r>
         <w:t>.  The instances list displays.</w:t>
       </w:r>
     </w:p>
-    <w:p/>
-    <w:p>
-      <w:r>
-        <w:t xml:space="preserve">From here, I copy all of the instances and create a gist file to share with the class.  I also use </w:t>
-      </w:r>
-      <w:hyperlink r:id="rId9" w:history="1">
+    <w:p>
+      <w:pPr>
+        <w:pStyle w:val="ListParagraph"/>
+        <w:numPr>
+          <w:ilvl w:val="0"/>
+          <w:numId w:val="6"/>
+        </w:numPr>
+        <w:ind w:left="1440" w:hanging="720"/>
+      </w:pPr>
+      <w:r>
+        <w:t>From here,</w:t>
+      </w:r>
+      <w:r>
+        <w:t xml:space="preserve"> copy all of the instances and create a gist file to</w:t>
+      </w:r>
+      <w:r>
+        <w:t xml:space="preserve"> share with the class.  </w:t>
+      </w:r>
+    </w:p>
+    <w:p>
+      <w:pPr>
+        <w:pStyle w:val="ListParagraph"/>
+        <w:numPr>
+          <w:ilvl w:val="0"/>
+          <w:numId w:val="6"/>
+        </w:numPr>
+        <w:ind w:left="1440" w:hanging="720"/>
+      </w:pPr>
+      <w:r>
+        <w:t>U</w:t>
+      </w:r>
+      <w:r>
+        <w:t xml:space="preserve">se </w:t>
+      </w:r>
+      <w:hyperlink r:id="rId10" w:history="1">
         <w:r>
           <w:rPr>
             <w:rStyle w:val="Hyperlink"/>
@@ -439,11 +647,10 @@
         </w:r>
       </w:hyperlink>
       <w:r>
-        <w:t xml:space="preserve"> to shorten the URL to the gist file.  I imagine you know how to do this, but if you need, I can write up instructions for that as well.</w:t>
-      </w:r>
-      <w:r>
-        <w:br/>
-      </w:r>
+        <w:t xml:space="preserve"> to shorten the URL to the gist file.  </w:t>
+      </w:r>
+    </w:p>
+    <w:p>
       <w:r>
         <w:br/>
       </w:r>
@@ -467,6 +674,7 @@
           <w:sz w:val="36"/>
           <w:szCs w:val="36"/>
         </w:rPr>
+        <w:lastRenderedPageBreak/>
         <w:t>How to Use Lab</w:t>
       </w:r>
       <w:r>
@@ -486,6 +694,7 @@
     <w:p>
       <w:pPr>
         <w:pStyle w:val="AppendixText"/>
+        <w:ind w:left="720" w:right="0"/>
       </w:pPr>
       <w:r>
         <w:t>Regarding the "Lab" exercises (not the Group Exercises), you should enc</w:t>
@@ -509,11 +718,13 @@
     <w:p>
       <w:pPr>
         <w:pStyle w:val="AppendixText"/>
+        <w:ind w:left="720" w:right="0"/>
       </w:pPr>
     </w:p>
     <w:p>
       <w:pPr>
         <w:pStyle w:val="AppendixText"/>
+        <w:ind w:left="720" w:right="0"/>
       </w:pPr>
       <w:r>
         <w:t>This is a high-</w:t>
@@ -545,106 +756,17 @@
     <w:p>
       <w:pPr>
         <w:pStyle w:val="AppendixText"/>
+        <w:ind w:left="2160"/>
       </w:pPr>
       <w:r>
         <w:rPr>
           <w:noProof/>
         </w:rPr>
         <w:drawing>
-          <wp:inline distT="0" distB="0" distL="0" distR="0" wp14:anchorId="1474D3C7" wp14:editId="07093408">
+          <wp:inline distT="0" distB="0" distL="0" distR="0" wp14:anchorId="3BD88FB5" wp14:editId="7E0DE65F">
             <wp:extent cx="3397305" cy="1955548"/>
             <wp:effectExtent l="0" t="0" r="0" b="6985"/>
             <wp:docPr id="1" name="Picture 1"/>
-            <wp:cNvGraphicFramePr>
-              <a:graphicFrameLocks xmlns:a="http://schemas.openxmlformats.org/drawingml/2006/main" noChangeAspect="1"/>
-            </wp:cNvGraphicFramePr>
-            <a:graphic xmlns:a="http://schemas.openxmlformats.org/drawingml/2006/main">
-              <a:graphicData uri="http://schemas.openxmlformats.org/drawingml/2006/picture">
-                <pic:pic xmlns:pic="http://schemas.openxmlformats.org/drawingml/2006/picture">
-                  <pic:nvPicPr>
-                    <pic:cNvPr id="1" name=""/>
-                    <pic:cNvPicPr/>
-                  </pic:nvPicPr>
-                  <pic:blipFill>
-                    <a:blip r:embed="rId10"/>
-                    <a:stretch>
-                      <a:fillRect/>
-                    </a:stretch>
-                  </pic:blipFill>
-                  <pic:spPr>
-                    <a:xfrm>
-                      <a:off x="0" y="0"/>
-                      <a:ext cx="3410851" cy="1963346"/>
-                    </a:xfrm>
-                    <a:prstGeom prst="rect">
-                      <a:avLst/>
-                    </a:prstGeom>
-                  </pic:spPr>
-                </pic:pic>
-              </a:graphicData>
-            </a:graphic>
-          </wp:inline>
-        </w:drawing>
-      </w:r>
-    </w:p>
-    <w:p>
-      <w:pPr>
-        <w:pStyle w:val="Body"/>
-      </w:pPr>
-    </w:p>
-    <w:p>
-      <w:pPr>
-        <w:pStyle w:val="Body"/>
-        <w:ind w:left="0"/>
-      </w:pPr>
-      <w:r>
-        <w:rPr>
-          <w:rStyle w:val="AppendixTextChar"/>
-        </w:rPr>
-        <w:t>If some students can</w:t>
-      </w:r>
-      <w:r>
-        <w:rPr>
-          <w:rStyle w:val="AppendixTextChar"/>
-        </w:rPr>
-        <w:t>’</w:t>
-      </w:r>
-      <w:r>
-        <w:rPr>
-          <w:rStyle w:val="AppendixTextChar"/>
-        </w:rPr>
-        <w:t xml:space="preserve">t complete the </w:t>
-      </w:r>
-      <w:r>
-        <w:rPr>
-          <w:rStyle w:val="AppendixTextChar"/>
-        </w:rPr>
-        <w:t>lab based on the above slide, they are free to follow the subsequent detailed step slides, such as t</w:t>
-      </w:r>
-      <w:r>
-        <w:t>hese:</w:t>
-      </w:r>
-    </w:p>
-    <w:p>
-      <w:pPr>
-        <w:pStyle w:val="Body"/>
-        <w:ind w:left="0"/>
-      </w:pPr>
-    </w:p>
-    <w:p>
-      <w:pPr>
-        <w:pStyle w:val="Body"/>
-        <w:ind w:left="0"/>
-      </w:pPr>
-      <w:r>
-        <w:rPr>
-          <w:noProof/>
-        </w:rPr>
-        <w:drawing>
-          <wp:inline distT="0" distB="0" distL="0" distR="0" wp14:anchorId="3E212561" wp14:editId="605BFE74">
-            <wp:extent cx="3524207" cy="2000816"/>
-            <wp:effectExtent l="0" t="0" r="635" b="0"/>
-            <wp:docPr id="2" name="Picture 2"/>
             <wp:cNvGraphicFramePr>
               <a:graphicFrameLocks xmlns:a="http://schemas.openxmlformats.org/drawingml/2006/main" noChangeAspect="1"/>
             </wp:cNvGraphicFramePr>
@@ -664,7 +786,7 @@
                   <pic:spPr>
                     <a:xfrm>
                       <a:off x="0" y="0"/>
-                      <a:ext cx="3524207" cy="2000816"/>
+                      <a:ext cx="3410851" cy="1963346"/>
                     </a:xfrm>
                     <a:prstGeom prst="rect">
                       <a:avLst/>
@@ -680,18 +802,61 @@
     <w:p>
       <w:pPr>
         <w:pStyle w:val="Body"/>
+      </w:pPr>
+    </w:p>
+    <w:p>
+      <w:pPr>
+        <w:pStyle w:val="Body"/>
+        <w:ind w:left="720"/>
+      </w:pPr>
+      <w:r>
+        <w:rPr>
+          <w:rStyle w:val="AppendixTextChar"/>
+        </w:rPr>
+        <w:t>If some students can</w:t>
+      </w:r>
+      <w:r>
+        <w:rPr>
+          <w:rStyle w:val="AppendixTextChar"/>
+        </w:rPr>
+        <w:t>’</w:t>
+      </w:r>
+      <w:r>
+        <w:rPr>
+          <w:rStyle w:val="AppendixTextChar"/>
+        </w:rPr>
+        <w:t xml:space="preserve">t complete the </w:t>
+      </w:r>
+      <w:r>
+        <w:rPr>
+          <w:rStyle w:val="AppendixTextChar"/>
+        </w:rPr>
+        <w:t>lab based on the above slide, they are free to follow the subsequent detailed step slides, such as t</w:t>
+      </w:r>
+      <w:r>
+        <w:t>hese:</w:t>
+      </w:r>
+    </w:p>
+    <w:p>
+      <w:pPr>
+        <w:pStyle w:val="Body"/>
         <w:ind w:left="0"/>
       </w:pPr>
+    </w:p>
+    <w:p>
+      <w:pPr>
+        <w:pStyle w:val="Body"/>
+        <w:ind w:left="2160"/>
+      </w:pPr>
       <w:r>
         <w:rPr>
           <w:noProof/>
         </w:rPr>
-        <w:lastRenderedPageBreak/>
         <w:drawing>
-          <wp:inline distT="0" distB="0" distL="0" distR="0" wp14:anchorId="3B1106D9" wp14:editId="73F97D10">
-            <wp:extent cx="3639493" cy="2067046"/>
-            <wp:effectExtent l="0" t="0" r="0" b="0"/>
-            <wp:docPr id="3" name="Picture 3"/>
+          <wp:inline distT="0" distB="0" distL="0" distR="0" wp14:anchorId="764BBF9F" wp14:editId="5303335E">
+            <wp:extent cx="3524207" cy="2000816"/>
+            <wp:effectExtent l="0" t="0" r="635" b="0"/>
+            <wp:docPr id="2" name="Picture 2"/>
             <wp:cNvGraphicFramePr>
               <a:graphicFrameLocks xmlns:a="http://schemas.openxmlformats.org/drawingml/2006/main" noChangeAspect="1"/>
             </wp:cNvGraphicFramePr>
@@ -711,6 +876,53 @@
                   <pic:spPr>
                     <a:xfrm>
                       <a:off x="0" y="0"/>
+                      <a:ext cx="3524207" cy="2000816"/>
+                    </a:xfrm>
+                    <a:prstGeom prst="rect">
+                      <a:avLst/>
+                    </a:prstGeom>
+                  </pic:spPr>
+                </pic:pic>
+              </a:graphicData>
+            </a:graphic>
+          </wp:inline>
+        </w:drawing>
+      </w:r>
+    </w:p>
+    <w:p>
+      <w:pPr>
+        <w:pStyle w:val="Body"/>
+        <w:ind w:left="2160"/>
+      </w:pPr>
+      <w:r>
+        <w:rPr>
+          <w:noProof/>
+        </w:rPr>
+        <w:lastRenderedPageBreak/>
+        <w:drawing>
+          <wp:inline distT="0" distB="0" distL="0" distR="0" wp14:anchorId="3CD679AF" wp14:editId="0B0714EE">
+            <wp:extent cx="3639493" cy="2067046"/>
+            <wp:effectExtent l="0" t="0" r="0" b="0"/>
+            <wp:docPr id="3" name="Picture 3"/>
+            <wp:cNvGraphicFramePr>
+              <a:graphicFrameLocks xmlns:a="http://schemas.openxmlformats.org/drawingml/2006/main" noChangeAspect="1"/>
+            </wp:cNvGraphicFramePr>
+            <a:graphic xmlns:a="http://schemas.openxmlformats.org/drawingml/2006/main">
+              <a:graphicData uri="http://schemas.openxmlformats.org/drawingml/2006/picture">
+                <pic:pic xmlns:pic="http://schemas.openxmlformats.org/drawingml/2006/picture">
+                  <pic:nvPicPr>
+                    <pic:cNvPr id="1" name=""/>
+                    <pic:cNvPicPr/>
+                  </pic:nvPicPr>
+                  <pic:blipFill>
+                    <a:blip r:embed="rId13"/>
+                    <a:stretch>
+                      <a:fillRect/>
+                    </a:stretch>
+                  </pic:blipFill>
+                  <pic:spPr>
+                    <a:xfrm>
+                      <a:off x="0" y="0"/>
                       <a:ext cx="3659157" cy="2078214"/>
                     </a:xfrm>
                     <a:prstGeom prst="rect">
@@ -732,6 +944,7 @@
     <w:p>
       <w:pPr>
         <w:pStyle w:val="AppendixText"/>
+        <w:ind w:left="720"/>
       </w:pPr>
       <w:r>
         <w:t>You can also use the above detailed slides as a vehicle for reviewing the labs.</w:t>
@@ -743,7 +956,7 @@
       </w:pPr>
     </w:p>
     <w:sectPr>
-      <w:headerReference w:type="default" r:id="rId13"/>
+      <w:headerReference w:type="default" r:id="rId14"/>
       <w:pgSz w:w="12240" w:h="15840"/>
       <w:pgMar w:top="1440" w:right="1440" w:bottom="1440" w:left="1440" w:header="720" w:footer="720" w:gutter="0"/>
       <w:cols w:space="720"/>
@@ -817,10 +1030,7 @@
     </w:r>
     <w:r>
       <w:tab/>
-      <w:t>Chef Essentials</w:t>
-    </w:r>
-    <w:r>
-      <w:t xml:space="preserve"> – Appendix Z</w:t>
+      <w:t>Chef Essentials – Appendix Z</w:t>
     </w:r>
   </w:p>
   <w:p>
@@ -1654,15 +1864,6 @@
     <w:lsdException w:name="Book Title" w:uiPriority="33" w:qFormat="1"/>
     <w:lsdException w:name="Bibliography" w:semiHidden="1" w:uiPriority="37" w:unhideWhenUsed="1"/>
     <w:lsdException w:name="TOC Heading" w:semiHidden="1" w:uiPriority="39" w:unhideWhenUsed="1" w:qFormat="1"/>
-    <w:lsdException w:name="Plain Table 1" w:uiPriority="41"/>
-    <w:lsdException w:name="Plain Table 2" w:uiPriority="42"/>
-    <w:lsdException w:name="Plain Table 3" w:uiPriority="43"/>
-    <w:lsdException w:name="Plain Table 4" w:uiPriority="44"/>
-    <w:lsdException w:name="Plain Table 5" w:uiPriority="45"/>
-    <w:lsdException w:name="Grid Table Light" w:uiPriority="40"/>
-    <w:lsdException w:name="Grid Table 1 Light" w:uiPriority="46"/>
-    <w:lsdException w:name="Grid Table 2" w:uiPriority="47"/>
-    <w:lsdException w:name="Grid Table 3" w:uiPriority="48"/>
     <w:lsdException w:name="Grid Table 4" w:uiPriority="49"/>
     <w:lsdException w:name="Grid Table 5 Dark" w:uiPriority="50"/>
     <w:lsdException w:name="Grid Table 6 Colorful" w:uiPriority="51"/>
@@ -2034,6 +2235,118 @@
       <w:contextualSpacing/>
     </w:pPr>
   </w:style>
+  <w:style w:type="character" w:styleId="CommentReference">
+    <w:name w:val="annotation reference"/>
+    <w:basedOn w:val="DefaultParagraphFont"/>
+    <w:uiPriority w:val="99"/>
+    <w:semiHidden/>
+    <w:unhideWhenUsed/>
+    <w:rsid w:val="0031020A"/>
+    <w:rPr>
+      <w:sz w:val="18"/>
+      <w:szCs w:val="18"/>
+    </w:rPr>
+  </w:style>
+  <w:style w:type="paragraph" w:styleId="CommentText">
+    <w:name w:val="annotation text"/>
+    <w:basedOn w:val="Normal"/>
+    <w:link w:val="CommentTextChar"/>
+    <w:uiPriority w:val="99"/>
+    <w:semiHidden/>
+    <w:unhideWhenUsed/>
+    <w:rsid w:val="0031020A"/>
+    <w:pPr>
+      <w:spacing w:line="240" w:lineRule="auto"/>
+    </w:pPr>
+    <w:rPr>
+      <w:sz w:val="24"/>
+      <w:szCs w:val="24"/>
+    </w:rPr>
+  </w:style>
+  <w:style w:type="character" w:customStyle="1" w:styleId="CommentTextChar">
+    <w:name w:val="Comment Text Char"/>
+    <w:basedOn w:val="DefaultParagraphFont"/>
+    <w:link w:val="CommentText"/>
+    <w:uiPriority w:val="99"/>
+    <w:semiHidden/>
+    <w:rsid w:val="0031020A"/>
+    <w:rPr>
+      <w:sz w:val="24"/>
+      <w:szCs w:val="24"/>
+    </w:rPr>
+  </w:style>
+  <w:style w:type="paragraph" w:styleId="CommentSubject">
+    <w:name w:val="annotation subject"/>
+    <w:basedOn w:val="CommentText"/>
+    <w:next w:val="CommentText"/>
+    <w:link w:val="CommentSubjectChar"/>
+    <w:uiPriority w:val="99"/>
+    <w:semiHidden/>
+    <w:unhideWhenUsed/>
+    <w:rsid w:val="0031020A"/>
+    <w:rPr>
+      <w:b/>
+      <w:bCs/>
+      <w:sz w:val="20"/>
+      <w:szCs w:val="20"/>
+    </w:rPr>
+  </w:style>
+  <w:style w:type="character" w:customStyle="1" w:styleId="CommentSubjectChar">
+    <w:name w:val="Comment Subject Char"/>
+    <w:basedOn w:val="CommentTextChar"/>
+    <w:link w:val="CommentSubject"/>
+    <w:uiPriority w:val="99"/>
+    <w:semiHidden/>
+    <w:rsid w:val="0031020A"/>
+    <w:rPr>
+      <w:b/>
+      <w:bCs/>
+      <w:sz w:val="20"/>
+      <w:szCs w:val="20"/>
+    </w:rPr>
+  </w:style>
+  <w:style w:type="paragraph" w:styleId="BalloonText">
+    <w:name w:val="Balloon Text"/>
+    <w:basedOn w:val="Normal"/>
+    <w:link w:val="BalloonTextChar"/>
+    <w:uiPriority w:val="99"/>
+    <w:semiHidden/>
+    <w:unhideWhenUsed/>
+    <w:rsid w:val="0031020A"/>
+    <w:pPr>
+      <w:spacing w:after="0" w:line="240" w:lineRule="auto"/>
+    </w:pPr>
+    <w:rPr>
+      <w:rFonts w:ascii="Lucida Grande" w:hAnsi="Lucida Grande" w:cs="Lucida Grande"/>
+      <w:sz w:val="18"/>
+      <w:szCs w:val="18"/>
+    </w:rPr>
+  </w:style>
+  <w:style w:type="character" w:customStyle="1" w:styleId="BalloonTextChar">
+    <w:name w:val="Balloon Text Char"/>
+    <w:basedOn w:val="DefaultParagraphFont"/>
+    <w:link w:val="BalloonText"/>
+    <w:uiPriority w:val="99"/>
+    <w:semiHidden/>
+    <w:rsid w:val="0031020A"/>
+    <w:rPr>
+      <w:rFonts w:ascii="Lucida Grande" w:hAnsi="Lucida Grande" w:cs="Lucida Grande"/>
+      <w:sz w:val="18"/>
+      <w:szCs w:val="18"/>
+    </w:rPr>
+  </w:style>
+  <w:style w:type="character" w:styleId="FollowedHyperlink">
+    <w:name w:val="FollowedHyperlink"/>
+    <w:basedOn w:val="DefaultParagraphFont"/>
+    <w:uiPriority w:val="99"/>
+    <w:semiHidden/>
+    <w:unhideWhenUsed/>
+    <w:rsid w:val="0031020A"/>
+    <w:rPr>
+      <w:color w:val="954F72" w:themeColor="followedHyperlink"/>
+      <w:u w:val="single"/>
+    </w:rPr>
+  </w:style>
 </w:styles>
 </file>
 
@@ -2080,7 +2393,7 @@
     </a:clrScheme>
     <a:fontScheme name="Office">
       <a:majorFont>
-        <a:latin typeface="Calibri Light" panose="020F0302020204030204"/>
+        <a:latin typeface="Calibri Light"/>
         <a:ea typeface=""/>
         <a:cs typeface=""/>
         <a:font script="Jpan" typeface="ＭＳ ゴシック"/>
@@ -2115,7 +2428,7 @@
         <a:font script="Geor" typeface="Sylfaen"/>
       </a:majorFont>
       <a:minorFont>
-        <a:latin typeface="Calibri" panose="020F0502020204030204"/>
+        <a:latin typeface="Calibri"/>
         <a:ea typeface=""/>
         <a:cs typeface=""/>
         <a:font script="Jpan" typeface="ＭＳ 明朝"/>

</xml_diff>

<commit_message>
Appx Z - Added login credentials and password for the AMIs
</commit_message>
<xml_diff>
--- a/chef-essentials-appendix-z.docx
+++ b/chef-essentials-appendix-z.docx
@@ -650,37 +650,49 @@
     </w:p>
     <w:p>
       <w:r>
+        <w:rPr>
+          <w:b/>
+        </w:rPr>
+        <w:t>Note</w:t>
+      </w:r>
+      <w:r>
+        <w:t>: The login credentials and password for the AMIs are chef/chef.</w:t>
+      </w:r>
+      <w:r>
+        <w:t xml:space="preserve"> You’ll need to tell the students that at the appropriate time.</w:t>
+      </w:r>
+      <w:r>
         <w:br/>
       </w:r>
       <w:r>
-        <w:t xml:space="preserve">IMPORTANT: </w:t>
+        <w:rPr>
+          <w:b/>
+        </w:rPr>
+        <w:t>IMPORTANT</w:t>
+      </w:r>
+      <w:r>
+        <w:t xml:space="preserve">: </w:t>
       </w:r>
       <w:r>
         <w:rPr>
           <w:rFonts w:hAnsi="Arial"/>
         </w:rPr>
-        <w:t>This course requires ChefDK version 0.8.1. If you use a later version such as 0.9.0, the e</w:t>
+        <w:t>This course requires ChefDK version 0.8.1. If you use a later version such as 0.9.0, the exercises and labs won</w:t>
+      </w:r>
+      <w:r>
+        <w:rPr>
+          <w:rFonts w:hAnsi="Arial"/>
+        </w:rPr>
+        <w:t>’</w:t>
+      </w:r>
+      <w:r>
+        <w:rPr>
+          <w:rFonts w:hAnsi="Arial"/>
+        </w:rPr>
+        <w:t>t work properly.</w:t>
       </w:r>
       <w:bookmarkStart w:id="0" w:name="_GoBack"/>
       <w:bookmarkEnd w:id="0"/>
-      <w:r>
-        <w:rPr>
-          <w:rFonts w:hAnsi="Arial"/>
-        </w:rPr>
-        <w:t>xercises and labs won</w:t>
-      </w:r>
-      <w:r>
-        <w:rPr>
-          <w:rFonts w:hAnsi="Arial"/>
-        </w:rPr>
-        <w:t>’</w:t>
-      </w:r>
-      <w:r>
-        <w:rPr>
-          <w:rFonts w:hAnsi="Arial"/>
-        </w:rPr>
-        <w:t>t work properly.</w:t>
-      </w:r>
     </w:p>
     <w:p>
       <w:pPr>
@@ -985,7 +997,7 @@
     <w:sectPr>
       <w:headerReference w:type="default" r:id="rId14"/>
       <w:pgSz w:w="12240" w:h="15840"/>
-      <w:pgMar w:top="1440" w:right="1440" w:bottom="1440" w:left="1440" w:header="720" w:footer="720" w:gutter="0"/>
+      <w:pgMar w:top="1350" w:right="1440" w:bottom="1080" w:left="1440" w:header="720" w:footer="720" w:gutter="0"/>
       <w:cols w:space="720"/>
       <w:docGrid w:linePitch="360"/>
     </w:sectPr>

</xml_diff>

<commit_message>
Fixed typo in lab setup section
</commit_message>
<xml_diff>
--- a/chef-essentials-appendix-z.docx
+++ b/chef-essentials-appendix-z.docx
@@ -87,7 +87,13 @@
         <w:ind w:left="1810"/>
       </w:pPr>
       <w:r>
-        <w:t>Login Credentials:  </w:t>
+        <w:t>Login Credentials</w:t>
+      </w:r>
+      <w:r>
+        <w:t xml:space="preserve"> for Chef instructors</w:t>
+      </w:r>
+      <w:r>
+        <w:t>:  </w:t>
       </w:r>
       <w:hyperlink r:id="rId8" w:history="1">
         <w:r>
@@ -108,13 +114,25 @@
         <w:ind w:left="1810"/>
       </w:pPr>
       <w:r>
-        <w:t>Password:          </w:t>
-      </w:r>
-      <w:r>
-        <w:t>Contact Chef if you don’t know</w:t>
+        <w:t xml:space="preserve">Password: </w:t>
+      </w:r>
+      <w:r>
+        <w:t> </w:t>
+      </w:r>
+      <w:r>
+        <w:t>Contact Chef</w:t>
+      </w:r>
+      <w:r>
+        <w:t xml:space="preserve"> Training Services </w:t>
+      </w:r>
+      <w:r>
+        <w:t>if you don’t know</w:t>
       </w:r>
       <w:r>
         <w:t xml:space="preserve"> it</w:t>
+      </w:r>
+      <w:r>
+        <w:t xml:space="preserve"> or how to obtain it</w:t>
       </w:r>
       <w:r>
         <w:t xml:space="preserve">. </w:t>
@@ -137,6 +155,22 @@
         <w:pStyle w:val="ListParagraph"/>
         <w:numPr>
           <w:ilvl w:val="0"/>
+          <w:numId w:val="5"/>
+        </w:numPr>
+        <w:ind w:left="1810"/>
+      </w:pPr>
+      <w:r>
+        <w:t>Partner credentials</w:t>
+      </w:r>
+      <w:r>
+        <w:t xml:space="preserve"> should be provided by Chef directly to partners.</w:t>
+      </w:r>
+    </w:p>
+    <w:p>
+      <w:pPr>
+        <w:pStyle w:val="ListParagraph"/>
+        <w:numPr>
+          <w:ilvl w:val="0"/>
           <w:numId w:val="6"/>
         </w:numPr>
         <w:ind w:left="1440" w:hanging="720"/>
@@ -649,25 +683,15 @@
       </w:r>
     </w:p>
     <w:p>
+      <w:pPr>
+        <w:rPr>
+          <w:rFonts w:hAnsi="Arial"/>
+        </w:rPr>
+      </w:pPr>
       <w:r>
         <w:rPr>
           <w:b/>
         </w:rPr>
-        <w:t>Note</w:t>
-      </w:r>
-      <w:r>
-        <w:t>: The login credentials and password for the AMIs are chef/chef.</w:t>
-      </w:r>
-      <w:r>
-        <w:t xml:space="preserve"> You’ll need to tell the students that at the appropriate time.</w:t>
-      </w:r>
-      <w:r>
-        <w:br/>
-      </w:r>
-      <w:r>
-        <w:rPr>
-          <w:b/>
-        </w:rPr>
         <w:t>IMPORTANT</w:t>
       </w:r>
       <w:r>
@@ -691,8 +715,32 @@
         </w:rPr>
         <w:t>t work properly.</w:t>
       </w:r>
+    </w:p>
+    <w:p>
       <w:bookmarkStart w:id="0" w:name="_GoBack"/>
       <w:bookmarkEnd w:id="0"/>
+      <w:r>
+        <w:rPr>
+          <w:b/>
+        </w:rPr>
+        <w:lastRenderedPageBreak/>
+        <w:t>Note</w:t>
+      </w:r>
+      <w:r>
+        <w:t xml:space="preserve">: The login credentials and password for the AMIs </w:t>
+      </w:r>
+      <w:r>
+        <w:t xml:space="preserve">used in class </w:t>
+      </w:r>
+      <w:r>
+        <w:t>are chef/chef.</w:t>
+      </w:r>
+      <w:r>
+        <w:t xml:space="preserve"> You’ll need to tell the students that at the appropriate time.</w:t>
+      </w:r>
+      <w:r>
+        <w:br/>
+      </w:r>
     </w:p>
     <w:p>
       <w:pPr>
@@ -713,7 +761,6 @@
           <w:sz w:val="36"/>
           <w:szCs w:val="36"/>
         </w:rPr>
-        <w:lastRenderedPageBreak/>
         <w:t>How to Use Lab</w:t>
       </w:r>
       <w:r>

</xml_diff>

<commit_message>
Updated Setup Instructions (Appendix Z)
Changed setup instructions to ensure we are selecting the right AMI. The right system size. The right IAM role.
</commit_message>
<xml_diff>
--- a/chef-essentials-appendix-z.docx
+++ b/chef-essentials-appendix-z.docx
@@ -1,12 +1,15 @@
 
 <file path=word/document.xml><?xml version="1.0" encoding="utf-8"?>
-<w:document xmlns:wpc="http://schemas.microsoft.com/office/word/2010/wordprocessingCanvas" xmlns:mc="http://schemas.openxmlformats.org/markup-compatibility/2006" xmlns:o="urn:schemas-microsoft-com:office:office" xmlns:r="http://schemas.openxmlformats.org/officeDocument/2006/relationships" xmlns:m="http://schemas.openxmlformats.org/officeDocument/2006/math" xmlns:v="urn:schemas-microsoft-com:vml" xmlns:wp14="http://schemas.microsoft.com/office/word/2010/wordprocessingDrawing" xmlns:wp="http://schemas.openxmlformats.org/drawingml/2006/wordprocessingDrawing" xmlns:w10="urn:schemas-microsoft-com:office:word" xmlns:w="http://schemas.openxmlformats.org/wordprocessingml/2006/main" xmlns:w14="http://schemas.microsoft.com/office/word/2010/wordml" xmlns:w15="http://schemas.microsoft.com/office/word/2012/wordml" xmlns:wpg="http://schemas.microsoft.com/office/word/2010/wordprocessingGroup" xmlns:wpi="http://schemas.microsoft.com/office/word/2010/wordprocessingInk" xmlns:wne="http://schemas.microsoft.com/office/word/2006/wordml" xmlns:wps="http://schemas.microsoft.com/office/word/2010/wordprocessingShape" mc:Ignorable="w14 w15 wp14">
+<w:document xmlns:wpc="http://schemas.microsoft.com/office/word/2010/wordprocessingCanvas" xmlns:mo="http://schemas.microsoft.com/office/mac/office/2008/main" xmlns:mc="http://schemas.openxmlformats.org/markup-compatibility/2006" xmlns:mv="urn:schemas-microsoft-com:mac:vml" xmlns:o="urn:schemas-microsoft-com:office:office" xmlns:r="http://schemas.openxmlformats.org/officeDocument/2006/relationships" xmlns:m="http://schemas.openxmlformats.org/officeDocument/2006/math" xmlns:v="urn:schemas-microsoft-com:vml" xmlns:wp14="http://schemas.microsoft.com/office/word/2010/wordprocessingDrawing" xmlns:wp="http://schemas.openxmlformats.org/drawingml/2006/wordprocessingDrawing" xmlns:w10="urn:schemas-microsoft-com:office:word" xmlns:w="http://schemas.openxmlformats.org/wordprocessingml/2006/main" xmlns:w14="http://schemas.microsoft.com/office/word/2010/wordml" xmlns:w15="http://schemas.microsoft.com/office/word/2012/wordml" xmlns:wpg="http://schemas.microsoft.com/office/word/2010/wordprocessingGroup" xmlns:wpi="http://schemas.microsoft.com/office/word/2010/wordprocessingInk" xmlns:wne="http://schemas.microsoft.com/office/word/2006/wordml" xmlns:wps="http://schemas.microsoft.com/office/word/2010/wordprocessingShape" mc:Ignorable="w14 w15 wp14">
   <w:body>
     <w:p>
       <w:pPr>
         <w:pStyle w:val="Heading2"/>
         <w:ind w:left="0"/>
       </w:pPr>
+      <w:r>
+        <w:t>1</w:t>
+      </w:r>
       <w:r>
         <w:t>Appendix Z</w:t>
       </w:r>
@@ -250,7 +253,7 @@
           <w:b/>
           <w:bCs/>
         </w:rPr>
-        <w:t>CentOS 6.7 chef-essentials-4.0.0</w:t>
+        <w:t>Chef Essentials Windows 2012 - 1.0.1</w:t>
       </w:r>
       <w:r>
         <w:rPr>
@@ -303,8 +306,17 @@
           <w:b/>
           <w:bCs/>
         </w:rPr>
-        <w:t>Micro Instance</w:t>
-      </w:r>
+        <w:t>m</w:t>
+      </w:r>
+      <w:proofErr w:type="gramStart"/>
+      <w:r>
+        <w:rPr>
+          <w:b/>
+          <w:bCs/>
+        </w:rPr>
+        <w:t>4.xlarge</w:t>
+      </w:r>
+      <w:proofErr w:type="gramEnd"/>
       <w:r>
         <w:t> from the list provided and click </w:t>
       </w:r>
@@ -364,17 +376,22 @@
         <w:ind w:left="1440" w:hanging="720"/>
       </w:pPr>
       <w:r>
-        <w:t xml:space="preserve">Click </w:t>
+        <w:t xml:space="preserve">Set the </w:t>
       </w:r>
       <w:r>
         <w:rPr>
           <w:b/>
-          <w:bCs/>
-        </w:rPr>
-        <w:t>Next: Add Storage</w:t>
-      </w:r>
-      <w:r>
-        <w:t> at the bottom of the page.  The "Step 4" page displays.  [Don't change anything on this page]</w:t>
+        </w:rPr>
+        <w:t>IAM Role</w:t>
+      </w:r>
+      <w:r>
+        <w:t xml:space="preserve"> to </w:t>
+      </w:r>
+      <w:r>
+        <w:rPr>
+          <w:i/>
+        </w:rPr>
+        <w:t>test-kitchen</w:t>
       </w:r>
       <w:r>
         <w:t>.</w:t>
@@ -397,10 +414,13 @@
           <w:b/>
           <w:bCs/>
         </w:rPr>
-        <w:t>Next: Tag Instance</w:t>
-      </w:r>
-      <w:r>
-        <w:t> at the bottom of the page.  The "Step 5" page displays.</w:t>
+        <w:t>Next: Add Storage</w:t>
+      </w:r>
+      <w:r>
+        <w:t> at the bottom of the page.  The "Step 4" page displays.  [Don't change anything on this page]</w:t>
+      </w:r>
+      <w:r>
+        <w:t>.</w:t>
       </w:r>
     </w:p>
     <w:p>
@@ -413,13 +433,36 @@
         <w:ind w:left="1440" w:hanging="720"/>
       </w:pPr>
       <w:r>
-        <w:t xml:space="preserve">Enter a </w:t>
+        <w:t xml:space="preserve">Click </w:t>
       </w:r>
       <w:r>
         <w:rPr>
           <w:b/>
           <w:bCs/>
         </w:rPr>
+        <w:t>Next: Tag Instance</w:t>
+      </w:r>
+      <w:r>
+        <w:t> at the bottom of the page.  The "Step 5" page displays.</w:t>
+      </w:r>
+    </w:p>
+    <w:p>
+      <w:pPr>
+        <w:pStyle w:val="ListParagraph"/>
+        <w:numPr>
+          <w:ilvl w:val="0"/>
+          <w:numId w:val="6"/>
+        </w:numPr>
+        <w:ind w:left="1440" w:hanging="720"/>
+      </w:pPr>
+      <w:r>
+        <w:t xml:space="preserve">Enter a </w:t>
+      </w:r>
+      <w:r>
+        <w:rPr>
+          <w:b/>
+          <w:bCs/>
+        </w:rPr>
         <w:t>Value</w:t>
       </w:r>
       <w:r>
@@ -437,12 +480,21 @@
         </w:rPr>
         <w:t>Note:  A recommended naming convention for the instances</w:t>
       </w:r>
+      <w:proofErr w:type="gramStart"/>
       <w:r>
         <w:rPr>
           <w:i/>
           <w:iCs/>
         </w:rPr>
-        <w:t>:  [TRAINER’S INITIALS]</w:t>
+        <w:t>:  [</w:t>
+      </w:r>
+      <w:proofErr w:type="gramEnd"/>
+      <w:r>
+        <w:rPr>
+          <w:i/>
+          <w:iCs/>
+        </w:rPr>
+        <w:t>TRAINER’S INITIALS]</w:t>
       </w:r>
       <w:r>
         <w:rPr>
@@ -679,46 +731,15 @@
         </w:r>
       </w:hyperlink>
       <w:r>
-        <w:t xml:space="preserve"> to shorten the URL to the gist file.  </w:t>
-      </w:r>
-    </w:p>
-    <w:p>
-      <w:pPr>
-        <w:rPr>
-          <w:rFonts w:hAnsi="Arial"/>
-        </w:rPr>
-      </w:pPr>
-      <w:r>
-        <w:rPr>
-          <w:b/>
-        </w:rPr>
-        <w:t>IMPORTANT</w:t>
-      </w:r>
-      <w:r>
-        <w:t xml:space="preserve">: </w:t>
-      </w:r>
-      <w:r>
-        <w:rPr>
-          <w:rFonts w:hAnsi="Arial"/>
-        </w:rPr>
-        <w:t>This course requires ChefDK version 0.8.1. If you use a later version such as 0.9.0, the exercises and labs won</w:t>
-      </w:r>
-      <w:r>
-        <w:rPr>
-          <w:rFonts w:hAnsi="Arial"/>
-        </w:rPr>
-        <w:t>’</w:t>
-      </w:r>
-      <w:r>
-        <w:rPr>
-          <w:rFonts w:hAnsi="Arial"/>
-        </w:rPr>
-        <w:t>t work properly.</w:t>
-      </w:r>
-    </w:p>
-    <w:p>
+        <w:t xml:space="preserve"> to shorten the URL to the gist fil</w:t>
+      </w:r>
       <w:bookmarkStart w:id="0" w:name="_GoBack"/>
       <w:bookmarkEnd w:id="0"/>
+      <w:r>
+        <w:t xml:space="preserve">e.  </w:t>
+      </w:r>
+    </w:p>
+    <w:p>
       <w:r>
         <w:rPr>
           <w:b/>
@@ -769,8 +790,18 @@
           <w:sz w:val="36"/>
           <w:szCs w:val="36"/>
         </w:rPr>
-        <w:t xml:space="preserve"> Slides</w:t>
-      </w:r>
+        <w:t xml:space="preserve"> </w:t>
+      </w:r>
+      <w:proofErr w:type="gramStart"/>
+      <w:r>
+        <w:rPr>
+          <w:rFonts w:ascii="Arial" w:hAnsi="Arial" w:cs="Arial"/>
+          <w:sz w:val="36"/>
+          <w:szCs w:val="36"/>
+        </w:rPr>
+        <w:t>Slides</w:t>
+      </w:r>
+      <w:proofErr w:type="gramEnd"/>
     </w:p>
     <w:p>
       <w:pPr>
@@ -1053,7 +1084,7 @@
 </file>
 
 <file path=word/endnotes.xml><?xml version="1.0" encoding="utf-8"?>
-<w:endnotes xmlns:wpc="http://schemas.microsoft.com/office/word/2010/wordprocessingCanvas" xmlns:mc="http://schemas.openxmlformats.org/markup-compatibility/2006" xmlns:o="urn:schemas-microsoft-com:office:office" xmlns:r="http://schemas.openxmlformats.org/officeDocument/2006/relationships" xmlns:m="http://schemas.openxmlformats.org/officeDocument/2006/math" xmlns:v="urn:schemas-microsoft-com:vml" xmlns:wp14="http://schemas.microsoft.com/office/word/2010/wordprocessingDrawing" xmlns:wp="http://schemas.openxmlformats.org/drawingml/2006/wordprocessingDrawing" xmlns:w10="urn:schemas-microsoft-com:office:word" xmlns:w="http://schemas.openxmlformats.org/wordprocessingml/2006/main" xmlns:w14="http://schemas.microsoft.com/office/word/2010/wordml" xmlns:w15="http://schemas.microsoft.com/office/word/2012/wordml" xmlns:wpg="http://schemas.microsoft.com/office/word/2010/wordprocessingGroup" xmlns:wpi="http://schemas.microsoft.com/office/word/2010/wordprocessingInk" xmlns:wne="http://schemas.microsoft.com/office/word/2006/wordml" xmlns:wps="http://schemas.microsoft.com/office/word/2010/wordprocessingShape" mc:Ignorable="w14 w15 wp14">
+<w:endnotes xmlns:wpc="http://schemas.microsoft.com/office/word/2010/wordprocessingCanvas" xmlns:mo="http://schemas.microsoft.com/office/mac/office/2008/main" xmlns:mc="http://schemas.openxmlformats.org/markup-compatibility/2006" xmlns:mv="urn:schemas-microsoft-com:mac:vml" xmlns:o="urn:schemas-microsoft-com:office:office" xmlns:r="http://schemas.openxmlformats.org/officeDocument/2006/relationships" xmlns:m="http://schemas.openxmlformats.org/officeDocument/2006/math" xmlns:v="urn:schemas-microsoft-com:vml" xmlns:wp14="http://schemas.microsoft.com/office/word/2010/wordprocessingDrawing" xmlns:wp="http://schemas.openxmlformats.org/drawingml/2006/wordprocessingDrawing" xmlns:w10="urn:schemas-microsoft-com:office:word" xmlns:w="http://schemas.openxmlformats.org/wordprocessingml/2006/main" xmlns:w14="http://schemas.microsoft.com/office/word/2010/wordml" xmlns:w15="http://schemas.microsoft.com/office/word/2012/wordml" xmlns:wpg="http://schemas.microsoft.com/office/word/2010/wordprocessingGroup" xmlns:wpi="http://schemas.microsoft.com/office/word/2010/wordprocessingInk" xmlns:wne="http://schemas.microsoft.com/office/word/2006/wordml" xmlns:wps="http://schemas.microsoft.com/office/word/2010/wordprocessingShape" mc:Ignorable="w14 w15 wp14">
   <w:endnote w:type="separator" w:id="-1">
     <w:p>
       <w:pPr>
@@ -1078,7 +1109,7 @@
 </file>
 
 <file path=word/footnotes.xml><?xml version="1.0" encoding="utf-8"?>
-<w:footnotes xmlns:wpc="http://schemas.microsoft.com/office/word/2010/wordprocessingCanvas" xmlns:mc="http://schemas.openxmlformats.org/markup-compatibility/2006" xmlns:o="urn:schemas-microsoft-com:office:office" xmlns:r="http://schemas.openxmlformats.org/officeDocument/2006/relationships" xmlns:m="http://schemas.openxmlformats.org/officeDocument/2006/math" xmlns:v="urn:schemas-microsoft-com:vml" xmlns:wp14="http://schemas.microsoft.com/office/word/2010/wordprocessingDrawing" xmlns:wp="http://schemas.openxmlformats.org/drawingml/2006/wordprocessingDrawing" xmlns:w10="urn:schemas-microsoft-com:office:word" xmlns:w="http://schemas.openxmlformats.org/wordprocessingml/2006/main" xmlns:w14="http://schemas.microsoft.com/office/word/2010/wordml" xmlns:w15="http://schemas.microsoft.com/office/word/2012/wordml" xmlns:wpg="http://schemas.microsoft.com/office/word/2010/wordprocessingGroup" xmlns:wpi="http://schemas.microsoft.com/office/word/2010/wordprocessingInk" xmlns:wne="http://schemas.microsoft.com/office/word/2006/wordml" xmlns:wps="http://schemas.microsoft.com/office/word/2010/wordprocessingShape" mc:Ignorable="w14 w15 wp14">
+<w:footnotes xmlns:wpc="http://schemas.microsoft.com/office/word/2010/wordprocessingCanvas" xmlns:mo="http://schemas.microsoft.com/office/mac/office/2008/main" xmlns:mc="http://schemas.openxmlformats.org/markup-compatibility/2006" xmlns:mv="urn:schemas-microsoft-com:mac:vml" xmlns:o="urn:schemas-microsoft-com:office:office" xmlns:r="http://schemas.openxmlformats.org/officeDocument/2006/relationships" xmlns:m="http://schemas.openxmlformats.org/officeDocument/2006/math" xmlns:v="urn:schemas-microsoft-com:vml" xmlns:wp14="http://schemas.microsoft.com/office/word/2010/wordprocessingDrawing" xmlns:wp="http://schemas.openxmlformats.org/drawingml/2006/wordprocessingDrawing" xmlns:w10="urn:schemas-microsoft-com:office:word" xmlns:w="http://schemas.openxmlformats.org/wordprocessingml/2006/main" xmlns:w14="http://schemas.microsoft.com/office/word/2010/wordml" xmlns:w15="http://schemas.microsoft.com/office/word/2012/wordml" xmlns:wpg="http://schemas.microsoft.com/office/word/2010/wordprocessingGroup" xmlns:wpi="http://schemas.microsoft.com/office/word/2010/wordprocessingInk" xmlns:wne="http://schemas.microsoft.com/office/word/2006/wordml" xmlns:wps="http://schemas.microsoft.com/office/word/2010/wordprocessingShape" mc:Ignorable="w14 w15 wp14">
   <w:footnote w:type="separator" w:id="-1">
     <w:p>
       <w:pPr>
@@ -1103,7 +1134,7 @@
 </file>
 
 <file path=word/header1.xml><?xml version="1.0" encoding="utf-8"?>
-<w:hdr xmlns:wpc="http://schemas.microsoft.com/office/word/2010/wordprocessingCanvas" xmlns:mc="http://schemas.openxmlformats.org/markup-compatibility/2006" xmlns:o="urn:schemas-microsoft-com:office:office" xmlns:r="http://schemas.openxmlformats.org/officeDocument/2006/relationships" xmlns:m="http://schemas.openxmlformats.org/officeDocument/2006/math" xmlns:v="urn:schemas-microsoft-com:vml" xmlns:wp14="http://schemas.microsoft.com/office/word/2010/wordprocessingDrawing" xmlns:wp="http://schemas.openxmlformats.org/drawingml/2006/wordprocessingDrawing" xmlns:w10="urn:schemas-microsoft-com:office:word" xmlns:w="http://schemas.openxmlformats.org/wordprocessingml/2006/main" xmlns:w14="http://schemas.microsoft.com/office/word/2010/wordml" xmlns:w15="http://schemas.microsoft.com/office/word/2012/wordml" xmlns:wpg="http://schemas.microsoft.com/office/word/2010/wordprocessingGroup" xmlns:wpi="http://schemas.microsoft.com/office/word/2010/wordprocessingInk" xmlns:wne="http://schemas.microsoft.com/office/word/2006/wordml" xmlns:wps="http://schemas.microsoft.com/office/word/2010/wordprocessingShape" mc:Ignorable="w14 w15 wp14">
+<w:hdr xmlns:wpc="http://schemas.microsoft.com/office/word/2010/wordprocessingCanvas" xmlns:mo="http://schemas.microsoft.com/office/mac/office/2008/main" xmlns:mc="http://schemas.openxmlformats.org/markup-compatibility/2006" xmlns:mv="urn:schemas-microsoft-com:mac:vml" xmlns:o="urn:schemas-microsoft-com:office:office" xmlns:r="http://schemas.openxmlformats.org/officeDocument/2006/relationships" xmlns:m="http://schemas.openxmlformats.org/officeDocument/2006/math" xmlns:v="urn:schemas-microsoft-com:vml" xmlns:wp14="http://schemas.microsoft.com/office/word/2010/wordprocessingDrawing" xmlns:wp="http://schemas.openxmlformats.org/drawingml/2006/wordprocessingDrawing" xmlns:w10="urn:schemas-microsoft-com:office:word" xmlns:w="http://schemas.openxmlformats.org/wordprocessingml/2006/main" xmlns:w14="http://schemas.microsoft.com/office/word/2010/wordml" xmlns:w15="http://schemas.microsoft.com/office/word/2012/wordml" xmlns:wpg="http://schemas.microsoft.com/office/word/2010/wordprocessingGroup" xmlns:wpi="http://schemas.microsoft.com/office/word/2010/wordprocessingInk" xmlns:wne="http://schemas.microsoft.com/office/word/2006/wordml" xmlns:wps="http://schemas.microsoft.com/office/word/2010/wordprocessingShape" mc:Ignorable="w14 w15 wp14">
   <w:p>
     <w:pPr>
       <w:pStyle w:val="Header"/>
@@ -1128,8 +1159,8 @@
 </file>
 
 <file path=word/numbering.xml><?xml version="1.0" encoding="utf-8"?>
-<w:numbering xmlns:wpc="http://schemas.microsoft.com/office/word/2010/wordprocessingCanvas" xmlns:mc="http://schemas.openxmlformats.org/markup-compatibility/2006" xmlns:o="urn:schemas-microsoft-com:office:office" xmlns:r="http://schemas.openxmlformats.org/officeDocument/2006/relationships" xmlns:m="http://schemas.openxmlformats.org/officeDocument/2006/math" xmlns:v="urn:schemas-microsoft-com:vml" xmlns:wp14="http://schemas.microsoft.com/office/word/2010/wordprocessingDrawing" xmlns:wp="http://schemas.openxmlformats.org/drawingml/2006/wordprocessingDrawing" xmlns:w10="urn:schemas-microsoft-com:office:word" xmlns:w="http://schemas.openxmlformats.org/wordprocessingml/2006/main" xmlns:w14="http://schemas.microsoft.com/office/word/2010/wordml" xmlns:w15="http://schemas.microsoft.com/office/word/2012/wordml" xmlns:wpg="http://schemas.microsoft.com/office/word/2010/wordprocessingGroup" xmlns:wpi="http://schemas.microsoft.com/office/word/2010/wordprocessingInk" xmlns:wne="http://schemas.microsoft.com/office/word/2006/wordml" xmlns:wps="http://schemas.microsoft.com/office/word/2010/wordprocessingShape" mc:Ignorable="w14 w15 wp14">
-  <w:abstractNum w:abstractNumId="0" w15:restartNumberingAfterBreak="0">
+<w:numbering xmlns:wpc="http://schemas.microsoft.com/office/word/2010/wordprocessingCanvas" xmlns:mo="http://schemas.microsoft.com/office/mac/office/2008/main" xmlns:mc="http://schemas.openxmlformats.org/markup-compatibility/2006" xmlns:mv="urn:schemas-microsoft-com:mac:vml" xmlns:o="urn:schemas-microsoft-com:office:office" xmlns:r="http://schemas.openxmlformats.org/officeDocument/2006/relationships" xmlns:m="http://schemas.openxmlformats.org/officeDocument/2006/math" xmlns:v="urn:schemas-microsoft-com:vml" xmlns:wp14="http://schemas.microsoft.com/office/word/2010/wordprocessingDrawing" xmlns:wp="http://schemas.openxmlformats.org/drawingml/2006/wordprocessingDrawing" xmlns:w10="urn:schemas-microsoft-com:office:word" xmlns:w="http://schemas.openxmlformats.org/wordprocessingml/2006/main" xmlns:w14="http://schemas.microsoft.com/office/word/2010/wordml" xmlns:w15="http://schemas.microsoft.com/office/word/2012/wordml" xmlns:wpg="http://schemas.microsoft.com/office/word/2010/wordprocessingGroup" xmlns:wpi="http://schemas.microsoft.com/office/word/2010/wordprocessingInk" xmlns:wne="http://schemas.microsoft.com/office/word/2006/wordml" xmlns:wps="http://schemas.microsoft.com/office/word/2010/wordprocessingShape" mc:Ignorable="w14 w15 wp14">
+  <w:abstractNum w:abstractNumId="0">
     <w:nsid w:val="FFFFFFFE"/>
     <w:multiLevelType w:val="singleLevel"/>
     <w:tmpl w:val="E0605C28"/>
@@ -1139,7 +1170,7 @@
       <w:lvlJc w:val="left"/>
     </w:lvl>
   </w:abstractNum>
-  <w:abstractNum w:abstractNumId="1" w15:restartNumberingAfterBreak="0">
+  <w:abstractNum w:abstractNumId="1">
     <w:nsid w:val="0C0955A6"/>
     <w:multiLevelType w:val="hybridMultilevel"/>
     <w:tmpl w:val="F378C546"/>
@@ -1228,7 +1259,7 @@
       </w:pPr>
     </w:lvl>
   </w:abstractNum>
-  <w:abstractNum w:abstractNumId="2" w15:restartNumberingAfterBreak="0">
+  <w:abstractNum w:abstractNumId="2">
     <w:nsid w:val="12DC37CF"/>
     <w:multiLevelType w:val="hybridMultilevel"/>
     <w:tmpl w:val="A386F0D0"/>
@@ -1341,7 +1372,7 @@
       </w:rPr>
     </w:lvl>
   </w:abstractNum>
-  <w:abstractNum w:abstractNumId="3" w15:restartNumberingAfterBreak="0">
+  <w:abstractNum w:abstractNumId="3">
     <w:nsid w:val="14C33DE7"/>
     <w:multiLevelType w:val="hybridMultilevel"/>
     <w:tmpl w:val="34E6C7CC"/>
@@ -1454,7 +1485,7 @@
       </w:rPr>
     </w:lvl>
   </w:abstractNum>
-  <w:abstractNum w:abstractNumId="4" w15:restartNumberingAfterBreak="0">
+  <w:abstractNum w:abstractNumId="4">
     <w:nsid w:val="400949F5"/>
     <w:multiLevelType w:val="hybridMultilevel"/>
     <w:tmpl w:val="83CA507A"/>
@@ -1543,7 +1574,7 @@
       </w:pPr>
     </w:lvl>
   </w:abstractNum>
-  <w:abstractNum w:abstractNumId="5" w15:restartNumberingAfterBreak="0">
+  <w:abstractNum w:abstractNumId="5">
     <w:nsid w:val="7025147E"/>
     <w:multiLevelType w:val="hybridMultilevel"/>
     <w:tmpl w:val="BD66870C"/>
@@ -1682,7 +1713,7 @@
       </w:pPr>
     </w:pPrDefault>
   </w:docDefaults>
-  <w:latentStyles w:defLockedState="0" w:defUIPriority="99" w:defSemiHidden="0" w:defUnhideWhenUsed="0" w:defQFormat="0" w:count="371">
+  <w:latentStyles w:defLockedState="0" w:defUIPriority="99" w:defSemiHidden="0" w:defUnhideWhenUsed="0" w:defQFormat="0" w:count="380">
     <w:lsdException w:name="Normal" w:uiPriority="0" w:qFormat="1"/>
     <w:lsdException w:name="heading 1" w:uiPriority="9" w:qFormat="1"/>
     <w:lsdException w:name="heading 2" w:semiHidden="1" w:uiPriority="9" w:unhideWhenUsed="1" w:qFormat="1"/>

</xml_diff>

<commit_message>
FIX to the Appendix Z - Updated Login Instructions
Changed the login instructions to be inline with the real login information.
</commit_message>
<xml_diff>
--- a/chef-essentials-appendix-z.docx
+++ b/chef-essentials-appendix-z.docx
@@ -731,30 +731,39 @@
         </w:r>
       </w:hyperlink>
       <w:r>
-        <w:t xml:space="preserve"> to shorten the URL to the gist fil</w:t>
+        <w:t xml:space="preserve"> to shorten the URL to the gist file.  </w:t>
+      </w:r>
+    </w:p>
+    <w:p>
+      <w:r>
+        <w:rPr>
+          <w:b/>
+        </w:rPr>
+        <w:lastRenderedPageBreak/>
+        <w:t>Note</w:t>
+      </w:r>
+      <w:r>
+        <w:t xml:space="preserve">: The login credentials and password for the AMIs </w:t>
+      </w:r>
+      <w:r>
+        <w:t xml:space="preserve">used in class </w:t>
+      </w:r>
+      <w:r>
+        <w:t xml:space="preserve">are </w:t>
+      </w:r>
+      <w:r>
+        <w:t>Administrator</w:t>
+      </w:r>
+      <w:r>
+        <w:t>/</w:t>
+      </w:r>
+      <w:r>
+        <w:t>Cod3Can!</w:t>
       </w:r>
       <w:bookmarkStart w:id="0" w:name="_GoBack"/>
       <w:bookmarkEnd w:id="0"/>
       <w:r>
-        <w:t xml:space="preserve">e.  </w:t>
-      </w:r>
-    </w:p>
-    <w:p>
-      <w:r>
-        <w:rPr>
-          <w:b/>
-        </w:rPr>
-        <w:lastRenderedPageBreak/>
-        <w:t>Note</w:t>
-      </w:r>
-      <w:r>
-        <w:t xml:space="preserve">: The login credentials and password for the AMIs </w:t>
-      </w:r>
-      <w:r>
-        <w:t xml:space="preserve">used in class </w:t>
-      </w:r>
-      <w:r>
-        <w:t>are chef/chef.</w:t>
+        <w:t>.</w:t>
       </w:r>
       <w:r>
         <w:t xml:space="preserve"> You’ll need to tell the students that at the appropriate time.</w:t>

</xml_diff>

<commit_message>
removed the ChefDK version 0.8.1. requirement
</commit_message>
<xml_diff>
--- a/chef-essentials-appendix-z.docx
+++ b/chef-essentials-appendix-z.docx
@@ -7,6 +7,8 @@
         <w:pStyle w:val="Heading2"/>
         <w:ind w:left="0"/>
       </w:pPr>
+      <w:bookmarkStart w:id="0" w:name="_GoBack"/>
+      <w:bookmarkEnd w:id="0"/>
       <w:r>
         <w:t>Appendix Z</w:t>
       </w:r>
@@ -683,47 +685,10 @@
       </w:r>
     </w:p>
     <w:p>
-      <w:pPr>
-        <w:rPr>
-          <w:rFonts w:hAnsi="Arial"/>
-        </w:rPr>
-      </w:pPr>
       <w:r>
         <w:rPr>
           <w:b/>
         </w:rPr>
-        <w:t>IMPORTANT</w:t>
-      </w:r>
-      <w:r>
-        <w:t xml:space="preserve">: </w:t>
-      </w:r>
-      <w:r>
-        <w:rPr>
-          <w:rFonts w:hAnsi="Arial"/>
-        </w:rPr>
-        <w:t>This course requires ChefDK version 0.8.1. If you use a later version such as 0.9.0, the exercises and labs won</w:t>
-      </w:r>
-      <w:r>
-        <w:rPr>
-          <w:rFonts w:hAnsi="Arial"/>
-        </w:rPr>
-        <w:t>’</w:t>
-      </w:r>
-      <w:r>
-        <w:rPr>
-          <w:rFonts w:hAnsi="Arial"/>
-        </w:rPr>
-        <w:t>t work properly.</w:t>
-      </w:r>
-    </w:p>
-    <w:p>
-      <w:bookmarkStart w:id="0" w:name="_GoBack"/>
-      <w:bookmarkEnd w:id="0"/>
-      <w:r>
-        <w:rPr>
-          <w:b/>
-        </w:rPr>
-        <w:lastRenderedPageBreak/>
         <w:t>Note</w:t>
       </w:r>
       <w:r>
@@ -761,6 +726,7 @@
           <w:sz w:val="36"/>
           <w:szCs w:val="36"/>
         </w:rPr>
+        <w:lastRenderedPageBreak/>
         <w:t>How to Use Lab</w:t>
       </w:r>
       <w:r>

</xml_diff>

<commit_message>
removed chefdk 081 requirement
</commit_message>
<xml_diff>
--- a/chef-essentials-appendix-z.docx
+++ b/chef-essentials-appendix-z.docx
@@ -7,8 +7,6 @@
         <w:pStyle w:val="Heading2"/>
         <w:ind w:left="0"/>
       </w:pPr>
-      <w:bookmarkStart w:id="0" w:name="_GoBack"/>
-      <w:bookmarkEnd w:id="0"/>
       <w:r>
         <w:t>Appendix Z</w:t>
       </w:r>
@@ -703,6 +701,11 @@
       <w:r>
         <w:t xml:space="preserve"> You’ll need to tell the students that at the appropriate time.</w:t>
       </w:r>
+      <w:r>
+        <w:t xml:space="preserve"> </w:t>
+      </w:r>
+      <w:bookmarkStart w:id="0" w:name="_GoBack"/>
+      <w:bookmarkEnd w:id="0"/>
       <w:r>
         <w:br/>
       </w:r>

</xml_diff>

<commit_message>
Update Image and email to retrieve login
The AMI in Amazon has been updated to the latest version.

The training-feedback@chef.io email does not exist.
</commit_message>
<xml_diff>
--- a/chef-essentials-appendix-z.docx
+++ b/chef-essentials-appendix-z.docx
@@ -1,6 +1,6 @@
 
 <file path=word/document.xml><?xml version="1.0" encoding="utf-8"?>
-<w:document xmlns:wpc="http://schemas.microsoft.com/office/word/2010/wordprocessingCanvas" xmlns:mc="http://schemas.openxmlformats.org/markup-compatibility/2006" xmlns:o="urn:schemas-microsoft-com:office:office" xmlns:r="http://schemas.openxmlformats.org/officeDocument/2006/relationships" xmlns:m="http://schemas.openxmlformats.org/officeDocument/2006/math" xmlns:v="urn:schemas-microsoft-com:vml" xmlns:wp14="http://schemas.microsoft.com/office/word/2010/wordprocessingDrawing" xmlns:wp="http://schemas.openxmlformats.org/drawingml/2006/wordprocessingDrawing" xmlns:w10="urn:schemas-microsoft-com:office:word" xmlns:w="http://schemas.openxmlformats.org/wordprocessingml/2006/main" xmlns:w14="http://schemas.microsoft.com/office/word/2010/wordml" xmlns:w15="http://schemas.microsoft.com/office/word/2012/wordml" xmlns:wpg="http://schemas.microsoft.com/office/word/2010/wordprocessingGroup" xmlns:wpi="http://schemas.microsoft.com/office/word/2010/wordprocessingInk" xmlns:wne="http://schemas.microsoft.com/office/word/2006/wordml" xmlns:wps="http://schemas.microsoft.com/office/word/2010/wordprocessingShape" mc:Ignorable="w14 w15 wp14">
+<w:document xmlns:wpc="http://schemas.microsoft.com/office/word/2010/wordprocessingCanvas" xmlns:mo="http://schemas.microsoft.com/office/mac/office/2008/main" xmlns:mc="http://schemas.openxmlformats.org/markup-compatibility/2006" xmlns:mv="urn:schemas-microsoft-com:mac:vml" xmlns:o="urn:schemas-microsoft-com:office:office" xmlns:r="http://schemas.openxmlformats.org/officeDocument/2006/relationships" xmlns:m="http://schemas.openxmlformats.org/officeDocument/2006/math" xmlns:v="urn:schemas-microsoft-com:vml" xmlns:wp14="http://schemas.microsoft.com/office/word/2010/wordprocessingDrawing" xmlns:wp="http://schemas.openxmlformats.org/drawingml/2006/wordprocessingDrawing" xmlns:w10="urn:schemas-microsoft-com:office:word" xmlns:w="http://schemas.openxmlformats.org/wordprocessingml/2006/main" xmlns:w14="http://schemas.microsoft.com/office/word/2010/wordml" xmlns:w15="http://schemas.microsoft.com/office/word/2012/wordml" xmlns:wpg="http://schemas.microsoft.com/office/word/2010/wordprocessingGroup" xmlns:wpi="http://schemas.microsoft.com/office/word/2010/wordprocessingInk" xmlns:wne="http://schemas.microsoft.com/office/word/2006/wordml" xmlns:wps="http://schemas.microsoft.com/office/word/2010/wordprocessingShape" mc:Ignorable="w14 w15 wp14">
   <w:body>
     <w:p>
       <w:pPr>
@@ -143,12 +143,9 @@
             <w:rStyle w:val="Hyperlink"/>
             <w:rFonts w:ascii="Calibri" w:hAnsi="Calibri"/>
           </w:rPr>
-          <w:t>training-feedback@chef.io</w:t>
+          <w:t>training@chef.io</w:t>
         </w:r>
       </w:hyperlink>
-      <w:r>
-        <w:t xml:space="preserve">    </w:t>
-      </w:r>
     </w:p>
     <w:p>
       <w:pPr>
@@ -250,8 +247,26 @@
           <w:b/>
           <w:bCs/>
         </w:rPr>
-        <w:t>CentOS 6.7 chef-essentials-4.0.0</w:t>
-      </w:r>
+        <w:t xml:space="preserve">Essentials - </w:t>
+      </w:r>
+      <w:proofErr w:type="spellStart"/>
+      <w:r>
+        <w:rPr>
+          <w:b/>
+          <w:bCs/>
+        </w:rPr>
+        <w:t>CentOS</w:t>
+      </w:r>
+      <w:proofErr w:type="spellEnd"/>
+      <w:r>
+        <w:rPr>
+          <w:b/>
+          <w:bCs/>
+        </w:rPr>
+        <w:t xml:space="preserve"> 6.7 - 4.1.0</w:t>
+      </w:r>
+      <w:bookmarkStart w:id="0" w:name="_GoBack"/>
+      <w:bookmarkEnd w:id="0"/>
       <w:r>
         <w:rPr>
           <w:b/>
@@ -437,12 +452,21 @@
         </w:rPr>
         <w:t>Note:  A recommended naming convention for the instances</w:t>
       </w:r>
+      <w:proofErr w:type="gramStart"/>
       <w:r>
         <w:rPr>
           <w:i/>
           <w:iCs/>
         </w:rPr>
-        <w:t>:  [TRAINER’S INITIALS]</w:t>
+        <w:t>:  [</w:t>
+      </w:r>
+      <w:proofErr w:type="gramEnd"/>
+      <w:r>
+        <w:rPr>
+          <w:i/>
+          <w:iCs/>
+        </w:rPr>
+        <w:t>TRAINER’S INITIALS]</w:t>
       </w:r>
       <w:r>
         <w:rPr>
@@ -704,8 +728,6 @@
       <w:r>
         <w:t xml:space="preserve"> </w:t>
       </w:r>
-      <w:bookmarkStart w:id="0" w:name="_GoBack"/>
-      <w:bookmarkEnd w:id="0"/>
       <w:r>
         <w:br/>
       </w:r>
@@ -738,8 +760,18 @@
           <w:sz w:val="36"/>
           <w:szCs w:val="36"/>
         </w:rPr>
-        <w:t xml:space="preserve"> Slides</w:t>
-      </w:r>
+        <w:t xml:space="preserve"> </w:t>
+      </w:r>
+      <w:proofErr w:type="gramStart"/>
+      <w:r>
+        <w:rPr>
+          <w:rFonts w:ascii="Arial" w:hAnsi="Arial" w:cs="Arial"/>
+          <w:sz w:val="36"/>
+          <w:szCs w:val="36"/>
+        </w:rPr>
+        <w:t>Slides</w:t>
+      </w:r>
+      <w:proofErr w:type="gramEnd"/>
     </w:p>
     <w:p>
       <w:pPr>
@@ -1022,7 +1054,7 @@
 </file>
 
 <file path=word/endnotes.xml><?xml version="1.0" encoding="utf-8"?>
-<w:endnotes xmlns:wpc="http://schemas.microsoft.com/office/word/2010/wordprocessingCanvas" xmlns:mc="http://schemas.openxmlformats.org/markup-compatibility/2006" xmlns:o="urn:schemas-microsoft-com:office:office" xmlns:r="http://schemas.openxmlformats.org/officeDocument/2006/relationships" xmlns:m="http://schemas.openxmlformats.org/officeDocument/2006/math" xmlns:v="urn:schemas-microsoft-com:vml" xmlns:wp14="http://schemas.microsoft.com/office/word/2010/wordprocessingDrawing" xmlns:wp="http://schemas.openxmlformats.org/drawingml/2006/wordprocessingDrawing" xmlns:w10="urn:schemas-microsoft-com:office:word" xmlns:w="http://schemas.openxmlformats.org/wordprocessingml/2006/main" xmlns:w14="http://schemas.microsoft.com/office/word/2010/wordml" xmlns:w15="http://schemas.microsoft.com/office/word/2012/wordml" xmlns:wpg="http://schemas.microsoft.com/office/word/2010/wordprocessingGroup" xmlns:wpi="http://schemas.microsoft.com/office/word/2010/wordprocessingInk" xmlns:wne="http://schemas.microsoft.com/office/word/2006/wordml" xmlns:wps="http://schemas.microsoft.com/office/word/2010/wordprocessingShape" mc:Ignorable="w14 w15 wp14">
+<w:endnotes xmlns:wpc="http://schemas.microsoft.com/office/word/2010/wordprocessingCanvas" xmlns:mo="http://schemas.microsoft.com/office/mac/office/2008/main" xmlns:mc="http://schemas.openxmlformats.org/markup-compatibility/2006" xmlns:mv="urn:schemas-microsoft-com:mac:vml" xmlns:o="urn:schemas-microsoft-com:office:office" xmlns:r="http://schemas.openxmlformats.org/officeDocument/2006/relationships" xmlns:m="http://schemas.openxmlformats.org/officeDocument/2006/math" xmlns:v="urn:schemas-microsoft-com:vml" xmlns:wp14="http://schemas.microsoft.com/office/word/2010/wordprocessingDrawing" xmlns:wp="http://schemas.openxmlformats.org/drawingml/2006/wordprocessingDrawing" xmlns:w10="urn:schemas-microsoft-com:office:word" xmlns:w="http://schemas.openxmlformats.org/wordprocessingml/2006/main" xmlns:w14="http://schemas.microsoft.com/office/word/2010/wordml" xmlns:w15="http://schemas.microsoft.com/office/word/2012/wordml" xmlns:wpg="http://schemas.microsoft.com/office/word/2010/wordprocessingGroup" xmlns:wpi="http://schemas.microsoft.com/office/word/2010/wordprocessingInk" xmlns:wne="http://schemas.microsoft.com/office/word/2006/wordml" xmlns:wps="http://schemas.microsoft.com/office/word/2010/wordprocessingShape" mc:Ignorable="w14 w15 wp14">
   <w:endnote w:type="separator" w:id="-1">
     <w:p>
       <w:pPr>
@@ -1047,7 +1079,7 @@
 </file>
 
 <file path=word/footnotes.xml><?xml version="1.0" encoding="utf-8"?>
-<w:footnotes xmlns:wpc="http://schemas.microsoft.com/office/word/2010/wordprocessingCanvas" xmlns:mc="http://schemas.openxmlformats.org/markup-compatibility/2006" xmlns:o="urn:schemas-microsoft-com:office:office" xmlns:r="http://schemas.openxmlformats.org/officeDocument/2006/relationships" xmlns:m="http://schemas.openxmlformats.org/officeDocument/2006/math" xmlns:v="urn:schemas-microsoft-com:vml" xmlns:wp14="http://schemas.microsoft.com/office/word/2010/wordprocessingDrawing" xmlns:wp="http://schemas.openxmlformats.org/drawingml/2006/wordprocessingDrawing" xmlns:w10="urn:schemas-microsoft-com:office:word" xmlns:w="http://schemas.openxmlformats.org/wordprocessingml/2006/main" xmlns:w14="http://schemas.microsoft.com/office/word/2010/wordml" xmlns:w15="http://schemas.microsoft.com/office/word/2012/wordml" xmlns:wpg="http://schemas.microsoft.com/office/word/2010/wordprocessingGroup" xmlns:wpi="http://schemas.microsoft.com/office/word/2010/wordprocessingInk" xmlns:wne="http://schemas.microsoft.com/office/word/2006/wordml" xmlns:wps="http://schemas.microsoft.com/office/word/2010/wordprocessingShape" mc:Ignorable="w14 w15 wp14">
+<w:footnotes xmlns:wpc="http://schemas.microsoft.com/office/word/2010/wordprocessingCanvas" xmlns:mo="http://schemas.microsoft.com/office/mac/office/2008/main" xmlns:mc="http://schemas.openxmlformats.org/markup-compatibility/2006" xmlns:mv="urn:schemas-microsoft-com:mac:vml" xmlns:o="urn:schemas-microsoft-com:office:office" xmlns:r="http://schemas.openxmlformats.org/officeDocument/2006/relationships" xmlns:m="http://schemas.openxmlformats.org/officeDocument/2006/math" xmlns:v="urn:schemas-microsoft-com:vml" xmlns:wp14="http://schemas.microsoft.com/office/word/2010/wordprocessingDrawing" xmlns:wp="http://schemas.openxmlformats.org/drawingml/2006/wordprocessingDrawing" xmlns:w10="urn:schemas-microsoft-com:office:word" xmlns:w="http://schemas.openxmlformats.org/wordprocessingml/2006/main" xmlns:w14="http://schemas.microsoft.com/office/word/2010/wordml" xmlns:w15="http://schemas.microsoft.com/office/word/2012/wordml" xmlns:wpg="http://schemas.microsoft.com/office/word/2010/wordprocessingGroup" xmlns:wpi="http://schemas.microsoft.com/office/word/2010/wordprocessingInk" xmlns:wne="http://schemas.microsoft.com/office/word/2006/wordml" xmlns:wps="http://schemas.microsoft.com/office/word/2010/wordprocessingShape" mc:Ignorable="w14 w15 wp14">
   <w:footnote w:type="separator" w:id="-1">
     <w:p>
       <w:pPr>
@@ -1072,7 +1104,7 @@
 </file>
 
 <file path=word/header1.xml><?xml version="1.0" encoding="utf-8"?>
-<w:hdr xmlns:wpc="http://schemas.microsoft.com/office/word/2010/wordprocessingCanvas" xmlns:mc="http://schemas.openxmlformats.org/markup-compatibility/2006" xmlns:o="urn:schemas-microsoft-com:office:office" xmlns:r="http://schemas.openxmlformats.org/officeDocument/2006/relationships" xmlns:m="http://schemas.openxmlformats.org/officeDocument/2006/math" xmlns:v="urn:schemas-microsoft-com:vml" xmlns:wp14="http://schemas.microsoft.com/office/word/2010/wordprocessingDrawing" xmlns:wp="http://schemas.openxmlformats.org/drawingml/2006/wordprocessingDrawing" xmlns:w10="urn:schemas-microsoft-com:office:word" xmlns:w="http://schemas.openxmlformats.org/wordprocessingml/2006/main" xmlns:w14="http://schemas.microsoft.com/office/word/2010/wordml" xmlns:w15="http://schemas.microsoft.com/office/word/2012/wordml" xmlns:wpg="http://schemas.microsoft.com/office/word/2010/wordprocessingGroup" xmlns:wpi="http://schemas.microsoft.com/office/word/2010/wordprocessingInk" xmlns:wne="http://schemas.microsoft.com/office/word/2006/wordml" xmlns:wps="http://schemas.microsoft.com/office/word/2010/wordprocessingShape" mc:Ignorable="w14 w15 wp14">
+<w:hdr xmlns:wpc="http://schemas.microsoft.com/office/word/2010/wordprocessingCanvas" xmlns:mo="http://schemas.microsoft.com/office/mac/office/2008/main" xmlns:mc="http://schemas.openxmlformats.org/markup-compatibility/2006" xmlns:mv="urn:schemas-microsoft-com:mac:vml" xmlns:o="urn:schemas-microsoft-com:office:office" xmlns:r="http://schemas.openxmlformats.org/officeDocument/2006/relationships" xmlns:m="http://schemas.openxmlformats.org/officeDocument/2006/math" xmlns:v="urn:schemas-microsoft-com:vml" xmlns:wp14="http://schemas.microsoft.com/office/word/2010/wordprocessingDrawing" xmlns:wp="http://schemas.openxmlformats.org/drawingml/2006/wordprocessingDrawing" xmlns:w10="urn:schemas-microsoft-com:office:word" xmlns:w="http://schemas.openxmlformats.org/wordprocessingml/2006/main" xmlns:w14="http://schemas.microsoft.com/office/word/2010/wordml" xmlns:w15="http://schemas.microsoft.com/office/word/2012/wordml" xmlns:wpg="http://schemas.microsoft.com/office/word/2010/wordprocessingGroup" xmlns:wpi="http://schemas.microsoft.com/office/word/2010/wordprocessingInk" xmlns:wne="http://schemas.microsoft.com/office/word/2006/wordml" xmlns:wps="http://schemas.microsoft.com/office/word/2010/wordprocessingShape" mc:Ignorable="w14 w15 wp14">
   <w:p>
     <w:pPr>
       <w:pStyle w:val="Header"/>
@@ -1097,8 +1129,8 @@
 </file>
 
 <file path=word/numbering.xml><?xml version="1.0" encoding="utf-8"?>
-<w:numbering xmlns:wpc="http://schemas.microsoft.com/office/word/2010/wordprocessingCanvas" xmlns:mc="http://schemas.openxmlformats.org/markup-compatibility/2006" xmlns:o="urn:schemas-microsoft-com:office:office" xmlns:r="http://schemas.openxmlformats.org/officeDocument/2006/relationships" xmlns:m="http://schemas.openxmlformats.org/officeDocument/2006/math" xmlns:v="urn:schemas-microsoft-com:vml" xmlns:wp14="http://schemas.microsoft.com/office/word/2010/wordprocessingDrawing" xmlns:wp="http://schemas.openxmlformats.org/drawingml/2006/wordprocessingDrawing" xmlns:w10="urn:schemas-microsoft-com:office:word" xmlns:w="http://schemas.openxmlformats.org/wordprocessingml/2006/main" xmlns:w14="http://schemas.microsoft.com/office/word/2010/wordml" xmlns:w15="http://schemas.microsoft.com/office/word/2012/wordml" xmlns:wpg="http://schemas.microsoft.com/office/word/2010/wordprocessingGroup" xmlns:wpi="http://schemas.microsoft.com/office/word/2010/wordprocessingInk" xmlns:wne="http://schemas.microsoft.com/office/word/2006/wordml" xmlns:wps="http://schemas.microsoft.com/office/word/2010/wordprocessingShape" mc:Ignorable="w14 w15 wp14">
-  <w:abstractNum w:abstractNumId="0" w15:restartNumberingAfterBreak="0">
+<w:numbering xmlns:wpc="http://schemas.microsoft.com/office/word/2010/wordprocessingCanvas" xmlns:mo="http://schemas.microsoft.com/office/mac/office/2008/main" xmlns:mc="http://schemas.openxmlformats.org/markup-compatibility/2006" xmlns:mv="urn:schemas-microsoft-com:mac:vml" xmlns:o="urn:schemas-microsoft-com:office:office" xmlns:r="http://schemas.openxmlformats.org/officeDocument/2006/relationships" xmlns:m="http://schemas.openxmlformats.org/officeDocument/2006/math" xmlns:v="urn:schemas-microsoft-com:vml" xmlns:wp14="http://schemas.microsoft.com/office/word/2010/wordprocessingDrawing" xmlns:wp="http://schemas.openxmlformats.org/drawingml/2006/wordprocessingDrawing" xmlns:w10="urn:schemas-microsoft-com:office:word" xmlns:w="http://schemas.openxmlformats.org/wordprocessingml/2006/main" xmlns:w14="http://schemas.microsoft.com/office/word/2010/wordml" xmlns:w15="http://schemas.microsoft.com/office/word/2012/wordml" xmlns:wpg="http://schemas.microsoft.com/office/word/2010/wordprocessingGroup" xmlns:wpi="http://schemas.microsoft.com/office/word/2010/wordprocessingInk" xmlns:wne="http://schemas.microsoft.com/office/word/2006/wordml" xmlns:wps="http://schemas.microsoft.com/office/word/2010/wordprocessingShape" mc:Ignorable="w14 w15 wp14">
+  <w:abstractNum w:abstractNumId="0">
     <w:nsid w:val="FFFFFFFE"/>
     <w:multiLevelType w:val="singleLevel"/>
     <w:tmpl w:val="E0605C28"/>
@@ -1108,7 +1140,7 @@
       <w:lvlJc w:val="left"/>
     </w:lvl>
   </w:abstractNum>
-  <w:abstractNum w:abstractNumId="1" w15:restartNumberingAfterBreak="0">
+  <w:abstractNum w:abstractNumId="1">
     <w:nsid w:val="0C0955A6"/>
     <w:multiLevelType w:val="hybridMultilevel"/>
     <w:tmpl w:val="F378C546"/>
@@ -1197,7 +1229,7 @@
       </w:pPr>
     </w:lvl>
   </w:abstractNum>
-  <w:abstractNum w:abstractNumId="2" w15:restartNumberingAfterBreak="0">
+  <w:abstractNum w:abstractNumId="2">
     <w:nsid w:val="12DC37CF"/>
     <w:multiLevelType w:val="hybridMultilevel"/>
     <w:tmpl w:val="A386F0D0"/>
@@ -1310,7 +1342,7 @@
       </w:rPr>
     </w:lvl>
   </w:abstractNum>
-  <w:abstractNum w:abstractNumId="3" w15:restartNumberingAfterBreak="0">
+  <w:abstractNum w:abstractNumId="3">
     <w:nsid w:val="14C33DE7"/>
     <w:multiLevelType w:val="hybridMultilevel"/>
     <w:tmpl w:val="34E6C7CC"/>
@@ -1423,7 +1455,7 @@
       </w:rPr>
     </w:lvl>
   </w:abstractNum>
-  <w:abstractNum w:abstractNumId="4" w15:restartNumberingAfterBreak="0">
+  <w:abstractNum w:abstractNumId="4">
     <w:nsid w:val="400949F5"/>
     <w:multiLevelType w:val="hybridMultilevel"/>
     <w:tmpl w:val="83CA507A"/>
@@ -1512,7 +1544,7 @@
       </w:pPr>
     </w:lvl>
   </w:abstractNum>
-  <w:abstractNum w:abstractNumId="5" w15:restartNumberingAfterBreak="0">
+  <w:abstractNum w:abstractNumId="5">
     <w:nsid w:val="7025147E"/>
     <w:multiLevelType w:val="hybridMultilevel"/>
     <w:tmpl w:val="BD66870C"/>
@@ -1651,7 +1683,7 @@
       </w:pPr>
     </w:pPrDefault>
   </w:docDefaults>
-  <w:latentStyles w:defLockedState="0" w:defUIPriority="99" w:defSemiHidden="0" w:defUnhideWhenUsed="0" w:defQFormat="0" w:count="371">
+  <w:latentStyles w:defLockedState="0" w:defUIPriority="99" w:defSemiHidden="0" w:defUnhideWhenUsed="0" w:defQFormat="0" w:count="380">
     <w:lsdException w:name="Normal" w:uiPriority="0" w:qFormat="1"/>
     <w:lsdException w:name="heading 1" w:uiPriority="9" w:qFormat="1"/>
     <w:lsdException w:name="heading 2" w:semiHidden="1" w:uiPriority="9" w:unhideWhenUsed="1" w:qFormat="1"/>

</xml_diff>

<commit_message>
Update README and Appendix Z for new workstation
The README now contains the current state of the latest workstation 5.0.0
The Appendix Z specifies the latest workstation 5.0.0.
The Appendiz Z also now specifies to proceed without a keypair
</commit_message>
<xml_diff>
--- a/chef-essentials-appendix-z.docx
+++ b/chef-essentials-appendix-z.docx
@@ -247,32 +247,14 @@
           <w:b/>
           <w:bCs/>
         </w:rPr>
-        <w:t xml:space="preserve">Essentials - </w:t>
-      </w:r>
-      <w:proofErr w:type="spellStart"/>
+        <w:t xml:space="preserve">Essentials - CentOS 6.7 - </w:t>
+      </w:r>
       <w:r>
         <w:rPr>
           <w:b/>
           <w:bCs/>
         </w:rPr>
-        <w:t>CentOS</w:t>
-      </w:r>
-      <w:proofErr w:type="spellEnd"/>
-      <w:r>
-        <w:rPr>
-          <w:b/>
-          <w:bCs/>
-        </w:rPr>
-        <w:t xml:space="preserve"> 6.7 - 4.1.0</w:t>
-      </w:r>
-      <w:bookmarkStart w:id="0" w:name="_GoBack"/>
-      <w:bookmarkEnd w:id="0"/>
-      <w:r>
-        <w:rPr>
-          <w:b/>
-          <w:bCs/>
-        </w:rPr>
-        <w:t xml:space="preserve"> </w:t>
+        <w:t xml:space="preserve">5.0.0 </w:t>
       </w:r>
       <w:r>
         <w:t>from the list of options.</w:t>
@@ -452,21 +434,12 @@
         </w:rPr>
         <w:t>Note:  A recommended naming convention for the instances</w:t>
       </w:r>
-      <w:proofErr w:type="gramStart"/>
       <w:r>
         <w:rPr>
           <w:i/>
           <w:iCs/>
         </w:rPr>
-        <w:t>:  [</w:t>
-      </w:r>
-      <w:proofErr w:type="gramEnd"/>
-      <w:r>
-        <w:rPr>
-          <w:i/>
-          <w:iCs/>
-        </w:rPr>
-        <w:t>TRAINER’S INITIALS]</w:t>
+        <w:t>:  [TRAINER’S INITIALS]</w:t>
       </w:r>
       <w:r>
         <w:rPr>
@@ -608,7 +581,16 @@
           <w:b/>
           <w:bCs/>
         </w:rPr>
-        <w:t>Choose an existing key pair</w:t>
+        <w:t xml:space="preserve">Proceed without a </w:t>
+      </w:r>
+      <w:bookmarkStart w:id="0" w:name="_GoBack"/>
+      <w:bookmarkEnd w:id="0"/>
+      <w:r>
+        <w:rPr>
+          <w:b/>
+          <w:bCs/>
+        </w:rPr>
+        <w:t>key pair</w:t>
       </w:r>
       <w:r>
         <w:t> and click the acknowledgement check box.</w:t>
@@ -760,18 +742,8 @@
           <w:sz w:val="36"/>
           <w:szCs w:val="36"/>
         </w:rPr>
-        <w:t xml:space="preserve"> </w:t>
-      </w:r>
-      <w:proofErr w:type="gramStart"/>
-      <w:r>
-        <w:rPr>
-          <w:rFonts w:ascii="Arial" w:hAnsi="Arial" w:cs="Arial"/>
-          <w:sz w:val="36"/>
-          <w:szCs w:val="36"/>
-        </w:rPr>
-        <w:t>Slides</w:t>
-      </w:r>
-      <w:proofErr w:type="gramEnd"/>
+        <w:t xml:space="preserve"> Slides</w:t>
+      </w:r>
     </w:p>
     <w:p>
       <w:pPr>

</xml_diff>